<commit_message>
REview báo cáo Liên, Lệ Hiền
</commit_message>
<xml_diff>
--- a/04. Nguyễn Thị Lệ Hiền/NguyenThiLeHien_TTNT_ver2.docx
+++ b/04. Nguyễn Thị Lệ Hiền/NguyenThiLeHien_TTNT_ver2.docx
@@ -1,6 +1,6 @@
 
 <file path=word/document.xml><?xml version="1.0" encoding="utf-8"?>
-<w:document xmlns:wpc="http://schemas.microsoft.com/office/word/2010/wordprocessingCanvas" xmlns:cx="http://schemas.microsoft.com/office/drawing/2014/chartex" xmlns:mc="http://schemas.openxmlformats.org/markup-compatibility/2006" xmlns:o="urn:schemas-microsoft-com:office:office" xmlns:r="http://schemas.openxmlformats.org/officeDocument/2006/relationships" xmlns:m="http://schemas.openxmlformats.org/officeDocument/2006/math" xmlns:v="urn:schemas-microsoft-com:vml" xmlns:wp14="http://schemas.microsoft.com/office/word/2010/wordprocessingDrawing" xmlns:wp="http://schemas.openxmlformats.org/drawingml/2006/wordprocessingDrawing" xmlns:w10="urn:schemas-microsoft-com:office:word" xmlns:w="http://schemas.openxmlformats.org/wordprocessingml/2006/main" xmlns:w14="http://schemas.microsoft.com/office/word/2010/wordml" xmlns:w15="http://schemas.microsoft.com/office/word/2012/wordml" xmlns:w16se="http://schemas.microsoft.com/office/word/2015/wordml/symex" xmlns:wpg="http://schemas.microsoft.com/office/word/2010/wordprocessingGroup" xmlns:wpi="http://schemas.microsoft.com/office/word/2010/wordprocessingInk" xmlns:wne="http://schemas.microsoft.com/office/word/2006/wordml" xmlns:wps="http://schemas.microsoft.com/office/word/2010/wordprocessingShape" mc:Ignorable="w14 w15 w16se wp14">
+<w:document xmlns:wpc="http://schemas.microsoft.com/office/word/2010/wordprocessingCanvas" xmlns:cx="http://schemas.microsoft.com/office/drawing/2014/chartex" xmlns:cx1="http://schemas.microsoft.com/office/drawing/2015/9/8/chartex" xmlns:cx2="http://schemas.microsoft.com/office/drawing/2015/10/21/chartex" xmlns:cx3="http://schemas.microsoft.com/office/drawing/2016/5/9/chartex" xmlns:cx4="http://schemas.microsoft.com/office/drawing/2016/5/10/chartex" xmlns:cx5="http://schemas.microsoft.com/office/drawing/2016/5/11/chartex" xmlns:cx6="http://schemas.microsoft.com/office/drawing/2016/5/12/chartex" xmlns:cx7="http://schemas.microsoft.com/office/drawing/2016/5/13/chartex" xmlns:cx8="http://schemas.microsoft.com/office/drawing/2016/5/14/chartex" xmlns:mc="http://schemas.openxmlformats.org/markup-compatibility/2006" xmlns:aink="http://schemas.microsoft.com/office/drawing/2016/ink" xmlns:am3d="http://schemas.microsoft.com/office/drawing/2017/model3d" xmlns:o="urn:schemas-microsoft-com:office:office" xmlns:r="http://schemas.openxmlformats.org/officeDocument/2006/relationships" xmlns:m="http://schemas.openxmlformats.org/officeDocument/2006/math" xmlns:v="urn:schemas-microsoft-com:vml" xmlns:wp14="http://schemas.microsoft.com/office/word/2010/wordprocessingDrawing" xmlns:wp="http://schemas.openxmlformats.org/drawingml/2006/wordprocessingDrawing" xmlns:w10="urn:schemas-microsoft-com:office:word" xmlns:w="http://schemas.openxmlformats.org/wordprocessingml/2006/main" xmlns:w14="http://schemas.microsoft.com/office/word/2010/wordml" xmlns:w15="http://schemas.microsoft.com/office/word/2012/wordml" xmlns:w16cid="http://schemas.microsoft.com/office/word/2016/wordml/cid" xmlns:w16se="http://schemas.microsoft.com/office/word/2015/wordml/symex" xmlns:wpg="http://schemas.microsoft.com/office/word/2010/wordprocessingGroup" xmlns:wpi="http://schemas.microsoft.com/office/word/2010/wordprocessingInk" xmlns:wne="http://schemas.microsoft.com/office/word/2006/wordml" xmlns:wps="http://schemas.microsoft.com/office/word/2010/wordprocessingShape" mc:Ignorable="w14 w15 w16se w16cid wp14">
   <w:body>
     <w:p>
       <w:pPr>
@@ -336,8 +336,28 @@
           <w:sz w:val="32"/>
           <w:szCs w:val="36"/>
         </w:rPr>
-        <w:t>THỰC HIỆN KIỂM THỬ THỦ CÔNG</w:t>
-      </w:r>
+        <w:t xml:space="preserve">THỰC HIỆN KIỂM THỬ </w:t>
+      </w:r>
+      <w:del w:id="6" w:author="nhamct" w:date="2022-04-20T13:48:00Z">
+        <w:r>
+          <w:rPr>
+            <w:b/>
+            <w:bCs/>
+            <w:sz w:val="32"/>
+            <w:szCs w:val="36"/>
+          </w:rPr>
+          <w:delText>THỦ CÔNG</w:delText>
+        </w:r>
+        <w:r>
+          <w:rPr>
+            <w:b/>
+            <w:bCs/>
+            <w:sz w:val="32"/>
+            <w:szCs w:val="36"/>
+          </w:rPr>
+          <w:delText xml:space="preserve"> </w:delText>
+        </w:r>
+      </w:del>
       <w:r>
         <w:rPr>
           <w:b/>
@@ -345,27 +365,7 @@
           <w:sz w:val="32"/>
           <w:szCs w:val="36"/>
         </w:rPr>
-        <w:t xml:space="preserve"> CHO WEBSITE “QUẢN LÝ NHÂN </w:t>
-      </w:r>
-      <w:proofErr w:type="gramStart"/>
-      <w:r>
-        <w:rPr>
-          <w:b/>
-          <w:bCs/>
-          <w:sz w:val="32"/>
-          <w:szCs w:val="36"/>
-        </w:rPr>
-        <w:t>SỰ“ TẠI</w:t>
-      </w:r>
-      <w:proofErr w:type="gramEnd"/>
-      <w:r>
-        <w:rPr>
-          <w:b/>
-          <w:bCs/>
-          <w:sz w:val="32"/>
-          <w:szCs w:val="36"/>
-        </w:rPr>
-        <w:t xml:space="preserve"> CÔNG TY BYS</w:t>
+        <w:t>CHO WEBSITE “QUẢN LÝ NHÂN SỰ“ TẠI CÔNG TY BYS</w:t>
       </w:r>
     </w:p>
     <w:p>
@@ -758,8 +758,28 @@
           <w:sz w:val="32"/>
           <w:szCs w:val="36"/>
         </w:rPr>
-        <w:t>N KIỂM THỬ THỦ CÔNG</w:t>
-      </w:r>
+        <w:t xml:space="preserve">N KIỂM THỬ </w:t>
+      </w:r>
+      <w:del w:id="7" w:author="nhamct" w:date="2022-04-20T13:49:00Z">
+        <w:r>
+          <w:rPr>
+            <w:b/>
+            <w:bCs/>
+            <w:sz w:val="32"/>
+            <w:szCs w:val="36"/>
+          </w:rPr>
+          <w:delText>THỦ CÔNG</w:delText>
+        </w:r>
+        <w:r>
+          <w:rPr>
+            <w:b/>
+            <w:bCs/>
+            <w:sz w:val="32"/>
+            <w:szCs w:val="36"/>
+          </w:rPr>
+          <w:delText xml:space="preserve"> </w:delText>
+        </w:r>
+      </w:del>
       <w:r>
         <w:rPr>
           <w:b/>
@@ -767,7 +787,7 @@
           <w:sz w:val="32"/>
           <w:szCs w:val="36"/>
         </w:rPr>
-        <w:t xml:space="preserve"> CHO WEBSITE “QUẢN LÝ NHÂN </w:t>
+        <w:t xml:space="preserve">CHO WEBSITE “QUẢN LÝ NHÂN </w:t>
       </w:r>
       <w:r>
         <w:rPr>
@@ -1181,12 +1201,12 @@
       <w:pPr>
         <w:pStyle w:val="Heading1"/>
       </w:pPr>
-      <w:bookmarkStart w:id="6" w:name="_Toc99761436"/>
+      <w:bookmarkStart w:id="8" w:name="_Toc99761436"/>
       <w:r>
         <w:lastRenderedPageBreak/>
         <w:t>NHẬN XÉT CỦA DOANH NGHIỆP THỰC TẬP</w:t>
       </w:r>
-      <w:bookmarkEnd w:id="6"/>
+      <w:bookmarkEnd w:id="8"/>
     </w:p>
     <w:p>
       <w:pPr>
@@ -1308,7 +1328,7 @@
           <w:i/>
         </w:rPr>
       </w:pPr>
-      <w:bookmarkStart w:id="7" w:name="_Hlk98336481"/>
+      <w:bookmarkStart w:id="9" w:name="_Hlk98336481"/>
       <w:r>
         <w:rPr>
           <w:i/>
@@ -1353,7 +1373,7 @@
         </w:rPr>
         <w:tab/>
       </w:r>
-      <w:bookmarkEnd w:id="7"/>
+      <w:bookmarkEnd w:id="9"/>
     </w:p>
     <w:p>
       <w:pPr>
@@ -1533,7 +1553,7 @@
       <w:pPr>
         <w:pStyle w:val="Heading1"/>
       </w:pPr>
-      <w:bookmarkStart w:id="8" w:name="_Toc99761437"/>
+      <w:bookmarkStart w:id="10" w:name="_Toc99761437"/>
       <w:r>
         <w:lastRenderedPageBreak/>
         <w:t xml:space="preserve">LỜI </w:t>
@@ -1547,7 +1567,7 @@
       <w:r>
         <w:t xml:space="preserve"> ƠN</w:t>
       </w:r>
-      <w:bookmarkEnd w:id="8"/>
+      <w:bookmarkEnd w:id="10"/>
     </w:p>
     <w:p>
       <w:r>
@@ -1631,11 +1651,11 @@
       <w:pPr>
         <w:pStyle w:val="Heading1"/>
       </w:pPr>
-      <w:bookmarkStart w:id="9" w:name="_Toc99761438"/>
+      <w:bookmarkStart w:id="11" w:name="_Toc99761438"/>
       <w:r>
         <w:t>LỜI CAM ĐOAN</w:t>
       </w:r>
-      <w:bookmarkEnd w:id="9"/>
+      <w:bookmarkEnd w:id="11"/>
     </w:p>
     <w:p>
       <w:pPr>
@@ -1842,16 +1862,16 @@
       <w:pPr>
         <w:pStyle w:val="Heading1"/>
       </w:pPr>
-      <w:bookmarkStart w:id="10" w:name="_Toc342760180"/>
-      <w:bookmarkStart w:id="11" w:name="_Toc343172865"/>
-      <w:bookmarkStart w:id="12" w:name="_Toc99761439"/>
+      <w:bookmarkStart w:id="12" w:name="_Toc342760180"/>
+      <w:bookmarkStart w:id="13" w:name="_Toc343172865"/>
+      <w:bookmarkStart w:id="14" w:name="_Toc99761439"/>
       <w:r>
         <w:lastRenderedPageBreak/>
         <w:t>MỤC LỤC</w:t>
       </w:r>
-      <w:bookmarkEnd w:id="10"/>
-      <w:bookmarkEnd w:id="11"/>
       <w:bookmarkEnd w:id="12"/>
+      <w:bookmarkEnd w:id="13"/>
+      <w:bookmarkEnd w:id="14"/>
     </w:p>
     <w:p>
       <w:pPr>
@@ -5596,7 +5616,7 @@
           <w:szCs w:val="32"/>
         </w:rPr>
       </w:pPr>
-      <w:bookmarkStart w:id="13" w:name="_Toc342760181"/>
+      <w:bookmarkStart w:id="15" w:name="_Toc342760181"/>
       <w:r>
         <w:rPr>
           <w:sz w:val="28"/>
@@ -5608,13 +5628,13 @@
       <w:pPr>
         <w:pStyle w:val="Heading1"/>
       </w:pPr>
-      <w:bookmarkStart w:id="14" w:name="_Toc99761440"/>
+      <w:bookmarkStart w:id="16" w:name="_Toc99761440"/>
       <w:r>
         <w:lastRenderedPageBreak/>
         <w:t>DANH MỤC HÌNH ẢNH</w:t>
       </w:r>
-      <w:bookmarkEnd w:id="13"/>
-      <w:bookmarkEnd w:id="14"/>
+      <w:bookmarkEnd w:id="15"/>
+      <w:bookmarkEnd w:id="16"/>
     </w:p>
     <w:p>
       <w:pPr>
@@ -5781,14 +5801,14 @@
       <w:pPr>
         <w:pStyle w:val="Heading1"/>
       </w:pPr>
-      <w:bookmarkStart w:id="15" w:name="_Toc342760182"/>
-      <w:bookmarkStart w:id="16" w:name="_Toc99761441"/>
+      <w:bookmarkStart w:id="17" w:name="_Toc342760182"/>
+      <w:bookmarkStart w:id="18" w:name="_Toc99761441"/>
       <w:r>
         <w:lastRenderedPageBreak/>
         <w:t>DANH MỤC BẢNG BIỂU</w:t>
       </w:r>
-      <w:bookmarkEnd w:id="15"/>
-      <w:bookmarkEnd w:id="16"/>
+      <w:bookmarkEnd w:id="17"/>
+      <w:bookmarkEnd w:id="18"/>
     </w:p>
     <w:p>
       <w:pPr>
@@ -5926,8 +5946,8 @@
       <w:pPr>
         <w:pStyle w:val="Heading1"/>
       </w:pPr>
-      <w:bookmarkStart w:id="17" w:name="_Toc342760183"/>
-      <w:bookmarkStart w:id="18" w:name="_Toc99761442"/>
+      <w:bookmarkStart w:id="19" w:name="_Toc342760183"/>
+      <w:bookmarkStart w:id="20" w:name="_Toc99761442"/>
       <w:r>
         <w:lastRenderedPageBreak/>
         <w:t>DANH</w:t>
@@ -5968,8 +5988,8 @@
       <w:r>
         <w:t>TẮT</w:t>
       </w:r>
-      <w:bookmarkEnd w:id="17"/>
-      <w:bookmarkEnd w:id="18"/>
+      <w:bookmarkEnd w:id="19"/>
+      <w:bookmarkEnd w:id="20"/>
     </w:p>
     <w:p>
       <w:pPr>
@@ -5983,10 +6003,10 @@
           <w:kern w:val="32"/>
         </w:rPr>
       </w:pPr>
-      <w:bookmarkStart w:id="19" w:name="OLE_LINK5"/>
-      <w:bookmarkStart w:id="20" w:name="OLE_LINK6"/>
-      <w:bookmarkStart w:id="21" w:name="_Hlk71471991"/>
-      <w:bookmarkStart w:id="22" w:name="OLE_LINK14"/>
+      <w:bookmarkStart w:id="21" w:name="OLE_LINK5"/>
+      <w:bookmarkStart w:id="22" w:name="OLE_LINK6"/>
+      <w:bookmarkStart w:id="23" w:name="_Hlk71471991"/>
+      <w:bookmarkStart w:id="24" w:name="OLE_LINK14"/>
       <w:r>
         <w:rPr>
           <w:b/>
@@ -6032,10 +6052,10 @@
         <w:t>ficial Intelligence</w:t>
       </w:r>
     </w:p>
-    <w:bookmarkEnd w:id="19"/>
-    <w:bookmarkEnd w:id="20"/>
     <w:bookmarkEnd w:id="21"/>
     <w:bookmarkEnd w:id="22"/>
+    <w:bookmarkEnd w:id="23"/>
+    <w:bookmarkEnd w:id="24"/>
     <w:p>
       <w:pPr>
         <w:tabs>
@@ -6070,8 +6090,8 @@
           <w:szCs w:val="56"/>
         </w:rPr>
       </w:pPr>
-      <w:bookmarkStart w:id="23" w:name="_Toc339315370"/>
-      <w:bookmarkStart w:id="24" w:name="_Toc342760184"/>
+      <w:bookmarkStart w:id="25" w:name="_Toc339315370"/>
+      <w:bookmarkStart w:id="26" w:name="_Toc342760184"/>
       <w:r>
         <w:br w:type="page"/>
       </w:r>
@@ -6100,11 +6120,11 @@
           <w:lang w:val="de-DE"/>
         </w:rPr>
       </w:pPr>
-      <w:bookmarkStart w:id="25" w:name="_Toc339315372"/>
-      <w:bookmarkStart w:id="26" w:name="_Toc342760186"/>
-      <w:bookmarkStart w:id="27" w:name="_Toc99761443"/>
-      <w:bookmarkEnd w:id="23"/>
-      <w:bookmarkEnd w:id="24"/>
+      <w:bookmarkStart w:id="27" w:name="_Toc339315372"/>
+      <w:bookmarkStart w:id="28" w:name="_Toc342760186"/>
+      <w:bookmarkStart w:id="29" w:name="_Toc99761443"/>
+      <w:bookmarkEnd w:id="25"/>
+      <w:bookmarkEnd w:id="26"/>
       <w:r>
         <w:rPr>
           <w:lang w:val="de-DE"/>
@@ -6112,9 +6132,9 @@
         <w:lastRenderedPageBreak/>
         <w:t>LỜI MỞ ĐẦU</w:t>
       </w:r>
-      <w:bookmarkEnd w:id="25"/>
-      <w:bookmarkEnd w:id="26"/>
       <w:bookmarkEnd w:id="27"/>
+      <w:bookmarkEnd w:id="28"/>
+      <w:bookmarkEnd w:id="29"/>
     </w:p>
     <w:p>
       <w:pPr>
@@ -6147,7 +6167,19 @@
           <w:ilvl w:val="0"/>
           <w:numId w:val="0"/>
         </w:numPr>
-        <w:ind w:left="717"/>
+        <w:ind w:firstLine="720"/>
+        <w:pPrChange w:id="30" w:author="nhamct" w:date="2022-04-20T13:49:00Z">
+          <w:pPr>
+            <w:pStyle w:val="Nomal-"/>
+            <w:numPr>
+              <w:numId w:val="0"/>
+            </w:numPr>
+            <w:tabs>
+              <w:tab w:val="clear" w:pos="717"/>
+            </w:tabs>
+            <w:ind w:firstLine="0"/>
+          </w:pPr>
+        </w:pPrChange>
       </w:pPr>
       <w:r>
         <w:t xml:space="preserve">Trong thời kì chạy đua công nghệ như hiện nay, ngành Công nghệ Phần mềm đang là một trong những ngành </w:t>
@@ -6169,13 +6201,32 @@
           <w:ilvl w:val="0"/>
           <w:numId w:val="0"/>
         </w:numPr>
-        <w:ind w:left="717"/>
-      </w:pPr>
-      <w:r>
-        <w:t xml:space="preserve">Hầu như bất kì thiết bị hay ứng dụng nào cũng đều phải trải qua một quá trình lập trình và được kiểm thử bởi tester trước khi sản phẩm đến tay người dùng. Đó là một trong những công đoạn mà không một đội ngũ kỹ thuật, lập trình viên nào có thể bỏ qua. </w:t>
-      </w:r>
-      <w:r>
-        <w:t>Việc kiểm thử phần mềm sẽ giúp đánh giá được hiệu quả chức năng của một ứng dụng phần mềm nhằm mục đích phát hiện những lỗi sai, hay rủi ro, nguy cơ tìm ẩn, ảnh hưởng đến danh tiếng, giúp phần mềm đáp ứng được những yêu cầu thiết yếu cụ thể để bảo đảm an toàn chất lượng sản phẩm. Một sản phẩm sau khi trải qua kiểm thử sẽ đảm bảo được độ tin cậy, uy tín, tính bảo mật, hiệu suất cao cũng như giúp tiết kiệm thời gian và chi phí cho khách hàng và người sử dụng.</w:t>
+        <w:ind w:firstLine="720"/>
+        <w:rPr>
+          <w:ins w:id="31" w:author="nhamct" w:date="2022-04-20T13:51:00Z"/>
+        </w:rPr>
+      </w:pPr>
+      <w:r>
+        <w:t>Hầu như bất kì thiết bị hay ứng dụng nào cũng đều phải trải qua một quá trình lập trình và được kiểm thử bởi tester trước khi sản phẩm đến tay người dùng. Đó là một trong những công đoạn mà không một đội ngũ kỹ thuật</w:t>
+      </w:r>
+      <w:del w:id="32" w:author="nhamct" w:date="2022-04-20T13:50:00Z">
+        <w:r>
+          <w:delText>, lập trình viên</w:delText>
+        </w:r>
+      </w:del>
+      <w:r>
+        <w:t xml:space="preserve"> nào có thể bỏ qua. </w:t>
+      </w:r>
+      <w:r>
+        <w:t xml:space="preserve">Việc kiểm thử phần mềm </w:t>
+      </w:r>
+      <w:del w:id="33" w:author="nhamct" w:date="2022-04-20T13:50:00Z">
+        <w:r>
+          <w:delText xml:space="preserve">sẽ giúp đánh giá được hiệu quả chức năng của một ứng dụng phần mềm </w:delText>
+        </w:r>
+      </w:del>
+      <w:r>
+        <w:t>nhằm mục đích phát hiện những lỗi sai, hay rủi ro, nguy cơ tìm ẩn, ảnh hưởng đến danh tiếng, giúp phần mềm đáp ứng được những yêu cầu thiết yếu cụ thể để bảo đảm an toàn chất lượng sản phẩm. Một sản phẩm sau khi trải qua kiểm thử sẽ đảm bảo được độ tin cậy, uy tín, tính bảo mật, hiệu suất cao cũng như giúp tiết kiệm thời gian và chi phí cho khách hàng và người sử dụng.</w:t>
       </w:r>
     </w:p>
     <w:p>
@@ -6185,20 +6236,88 @@
           <w:ilvl w:val="0"/>
           <w:numId w:val="0"/>
         </w:numPr>
-        <w:ind w:left="717"/>
-      </w:pPr>
-      <w:r>
+        <w:ind w:firstLine="720"/>
+        <w:pPrChange w:id="34" w:author="nhamct" w:date="2022-04-20T13:49:00Z">
+          <w:pPr>
+            <w:pStyle w:val="Nomal-"/>
+            <w:numPr>
+              <w:numId w:val="0"/>
+            </w:numPr>
+            <w:tabs>
+              <w:tab w:val="clear" w:pos="717"/>
+            </w:tabs>
+            <w:ind w:firstLine="0"/>
+          </w:pPr>
+        </w:pPrChange>
+      </w:pPr>
+      <w:ins w:id="35" w:author="nhamct" w:date="2022-04-20T13:51:00Z">
+        <w:r>
+          <w:t>Đoạn cuối nói một cách tổng quát về đề tài và nêu tên đề tại.</w:t>
+        </w:r>
+      </w:ins>
+    </w:p>
+    <w:p>
+      <w:pPr>
+        <w:pStyle w:val="Nomal-"/>
+        <w:numPr>
+          <w:ilvl w:val="0"/>
+          <w:numId w:val="0"/>
+        </w:numPr>
+        <w:ind w:firstLine="720"/>
+        <w:pPrChange w:id="36" w:author="nhamct" w:date="2022-04-20T13:49:00Z">
+          <w:pPr>
+            <w:pStyle w:val="Nomal-"/>
+            <w:numPr>
+              <w:numId w:val="0"/>
+            </w:numPr>
+            <w:tabs>
+              <w:tab w:val="clear" w:pos="717"/>
+            </w:tabs>
+            <w:ind w:firstLine="0"/>
+          </w:pPr>
+        </w:pPrChange>
+      </w:pPr>
+      <w:r>
+        <w:rPr>
+          <w:highlight w:val="yellow"/>
+          <w:rPrChange w:id="37" w:author="nhamct" w:date="2022-04-20T13:51:00Z">
+            <w:rPr/>
+          </w:rPrChange>
+        </w:rPr>
         <w:t xml:space="preserve">Với mong muốn có cái nhìn xác thực hơn, rõ </w:t>
       </w:r>
       <w:r>
+        <w:rPr>
+          <w:highlight w:val="yellow"/>
+          <w:rPrChange w:id="38" w:author="nhamct" w:date="2022-04-20T13:51:00Z">
+            <w:rPr/>
+          </w:rPrChange>
+        </w:rPr>
         <w:t>rà</w:t>
       </w:r>
       <w:r>
+        <w:rPr>
+          <w:highlight w:val="yellow"/>
+          <w:rPrChange w:id="39" w:author="nhamct" w:date="2022-04-20T13:51:00Z">
+            <w:rPr/>
+          </w:rPrChange>
+        </w:rPr>
         <w:t xml:space="preserve">ng hơn về quy trình kiểm thử phần mềm, đảm bảo chất lượng phần mềm và tiếp cận với các công cụ hỗ trợ kiểm thử, giải quyết phần nào vấn đề về tiết kiệm thời gian, kinh phí trong việc tìm kiếm lỗi, quản lý lỗi khi tiến hành kiểm thử, đồng thời rèn ký năng làm việc, tạo tiền đề định hướng cho tương lai sau khi ra trường. </w:t>
       </w:r>
-      <w:r>
-        <w:t xml:space="preserve">Cuối cùng em xin được đưa ra ra đề tài </w:t>
-      </w:r>
+      <w:del w:id="40" w:author="nhamct" w:date="2022-04-20T13:50:00Z">
+        <w:r>
+          <w:rPr>
+            <w:highlight w:val="yellow"/>
+            <w:rPrChange w:id="41" w:author="nhamct" w:date="2022-04-20T13:51:00Z">
+              <w:rPr/>
+            </w:rPrChange>
+          </w:rPr>
+          <w:delText>Cuối</w:delText>
+        </w:r>
+        <w:r>
+          <w:delText xml:space="preserve"> cùng em xin được đưa ra ra đề tài </w:delText>
+        </w:r>
+      </w:del>
     </w:p>
     <w:p>
       <w:pPr>
@@ -6246,7 +6365,35 @@
           <w:lang w:val="de-DE"/>
         </w:rPr>
         <w:lastRenderedPageBreak/>
-        <w:t>Tìm hiểu cơ sở lý thuyết về kiểm thử phần mềm, các công cụ hỗ trợ trong quá trình kiểm thử và ứng dụng để kiểm thử một số chức năng của trang web. Cụ thể như sau:</w:t>
+        <w:t xml:space="preserve">Tìm hiểu cơ sở lý thuyết về kiểm thử phần mềm, các công cụ hỗ trợ trong quá trình kiểm thử và ứng dụng để kiểm thử một số chức năng của </w:t>
+      </w:r>
+      <w:del w:id="42" w:author="nhamct" w:date="2022-04-20T13:52:00Z">
+        <w:r>
+          <w:rPr>
+            <w:lang w:val="de-DE"/>
+          </w:rPr>
+          <w:delText xml:space="preserve">trang </w:delText>
+        </w:r>
+      </w:del>
+      <w:r>
+        <w:rPr>
+          <w:lang w:val="de-DE"/>
+        </w:rPr>
+        <w:t>web</w:t>
+      </w:r>
+      <w:ins w:id="43" w:author="nhamct" w:date="2022-04-20T13:52:00Z">
+        <w:r>
+          <w:rPr>
+            <w:lang w:val="de-DE"/>
+          </w:rPr>
+          <w:t>site quản lý nhân sự</w:t>
+        </w:r>
+      </w:ins>
+      <w:r>
+        <w:rPr>
+          <w:lang w:val="de-DE"/>
+        </w:rPr>
+        <w:t>. Cụ thể như sau:</w:t>
       </w:r>
     </w:p>
     <w:p>
@@ -6411,6 +6558,14 @@
           <w:rFonts w:eastAsiaTheme="minorHAnsi"/>
         </w:rPr>
       </w:pPr>
+      <w:ins w:id="44" w:author="nhamct" w:date="2022-04-20T13:52:00Z">
+        <w:r>
+          <w:rPr>
+            <w:rFonts w:eastAsiaTheme="minorHAnsi"/>
+          </w:rPr>
+          <w:t>Chưa có nội dung</w:t>
+        </w:r>
+      </w:ins>
     </w:p>
     <w:p>
       <w:pPr>
@@ -6444,7 +6599,7 @@
           <w:lang w:val="de-DE"/>
         </w:rPr>
       </w:pPr>
-      <w:bookmarkStart w:id="28" w:name="_Hlk70968157"/>
+      <w:bookmarkStart w:id="45" w:name="_Hlk70968157"/>
       <w:r>
         <w:rPr>
           <w:rFonts w:eastAsiaTheme="minorHAnsi"/>
@@ -6502,7 +6657,7 @@
         </w:rPr>
         <w:t>nội dung và phần kết luận</w:t>
       </w:r>
-      <w:bookmarkEnd w:id="28"/>
+      <w:bookmarkEnd w:id="45"/>
       <w:r>
         <w:rPr>
           <w:rFonts w:eastAsiaTheme="minorHAnsi"/>
@@ -6648,8 +6803,8 @@
       <w:pPr>
         <w:pStyle w:val="Heading1"/>
       </w:pPr>
-      <w:bookmarkStart w:id="29" w:name="_Toc99761444"/>
-      <w:bookmarkStart w:id="30" w:name="_Toc428093756"/>
+      <w:bookmarkStart w:id="46" w:name="_Toc99761444"/>
+      <w:bookmarkStart w:id="47" w:name="_Toc428093756"/>
       <w:r>
         <w:lastRenderedPageBreak/>
         <w:t xml:space="preserve">CHƯƠNG 1. </w:t>
@@ -6660,24 +6815,24 @@
       <w:r>
         <w:t>AN</w:t>
       </w:r>
-      <w:bookmarkEnd w:id="29"/>
+      <w:bookmarkEnd w:id="46"/>
     </w:p>
     <w:p>
       <w:pPr>
         <w:pStyle w:val="Heading2"/>
       </w:pPr>
-      <w:bookmarkStart w:id="31" w:name="_Toc99761445"/>
-      <w:bookmarkEnd w:id="30"/>
+      <w:bookmarkStart w:id="48" w:name="_Toc99761445"/>
+      <w:bookmarkEnd w:id="47"/>
       <w:r>
         <w:t>Về công ty BYS</w:t>
       </w:r>
-      <w:bookmarkEnd w:id="31"/>
+      <w:bookmarkEnd w:id="48"/>
     </w:p>
     <w:p>
       <w:pPr>
         <w:pStyle w:val="Heading3"/>
       </w:pPr>
-      <w:bookmarkStart w:id="32" w:name="_Toc99761446"/>
+      <w:bookmarkStart w:id="49" w:name="_Toc99761446"/>
       <w:r>
         <w:t>Giới thiệu</w:t>
       </w:r>
@@ -6751,7 +6906,7 @@
       <w:r>
         <w:t>Tầm nhìn</w:t>
       </w:r>
-      <w:bookmarkEnd w:id="32"/>
+      <w:bookmarkEnd w:id="49"/>
     </w:p>
     <w:p>
       <w:r>
@@ -6777,12 +6932,12 @@
       <w:pPr>
         <w:pStyle w:val="Heading3"/>
       </w:pPr>
-      <w:bookmarkStart w:id="33" w:name="_Toc99761447"/>
+      <w:bookmarkStart w:id="50" w:name="_Toc99761447"/>
       <w:r>
         <w:lastRenderedPageBreak/>
         <w:t>Sứ mện</w:t>
       </w:r>
-      <w:bookmarkEnd w:id="33"/>
+      <w:bookmarkEnd w:id="50"/>
       <w:r>
         <w:t>h</w:t>
       </w:r>
@@ -6805,11 +6960,11 @@
       <w:pPr>
         <w:pStyle w:val="Heading3"/>
       </w:pPr>
-      <w:bookmarkStart w:id="34" w:name="_Toc99761448"/>
+      <w:bookmarkStart w:id="51" w:name="_Toc99761448"/>
       <w:r>
         <w:t>Sloga</w:t>
       </w:r>
-      <w:bookmarkEnd w:id="34"/>
+      <w:bookmarkEnd w:id="51"/>
       <w:r>
         <w:t>n</w:t>
       </w:r>
@@ -6840,7 +6995,7 @@
       <w:pPr>
         <w:pStyle w:val="Heading1"/>
       </w:pPr>
-      <w:bookmarkStart w:id="35" w:name="_Toc99761450"/>
+      <w:bookmarkStart w:id="52" w:name="_Toc99761450"/>
       <w:r>
         <w:lastRenderedPageBreak/>
         <w:t xml:space="preserve">CHƯƠNG 2. </w:t>
@@ -6848,7 +7003,7 @@
       <w:r>
         <w:t>LÝ THUYẾT</w:t>
       </w:r>
-      <w:bookmarkEnd w:id="35"/>
+      <w:bookmarkEnd w:id="52"/>
       <w:r>
         <w:t xml:space="preserve"> </w:t>
       </w:r>
@@ -6926,21 +7081,21 @@
       <w:pPr>
         <w:pStyle w:val="Heading2"/>
       </w:pPr>
-      <w:bookmarkStart w:id="36" w:name="_Toc99761451"/>
+      <w:bookmarkStart w:id="53" w:name="_Toc99761451"/>
       <w:r>
         <w:t>Tổng quan về phần mềm</w:t>
       </w:r>
-      <w:bookmarkEnd w:id="36"/>
+      <w:bookmarkEnd w:id="53"/>
     </w:p>
     <w:p>
       <w:pPr>
         <w:pStyle w:val="Heading3"/>
       </w:pPr>
-      <w:bookmarkStart w:id="37" w:name="_Toc99761452"/>
+      <w:bookmarkStart w:id="54" w:name="_Toc99761452"/>
       <w:r>
         <w:t>Khái niệm về phần mềm</w:t>
       </w:r>
-      <w:bookmarkEnd w:id="37"/>
+      <w:bookmarkEnd w:id="54"/>
     </w:p>
     <w:p>
       <w:r>
@@ -6966,11 +7121,11 @@
       <w:pPr>
         <w:pStyle w:val="Heading3"/>
       </w:pPr>
-      <w:bookmarkStart w:id="38" w:name="_Toc99761453"/>
+      <w:bookmarkStart w:id="55" w:name="_Toc99761453"/>
       <w:r>
         <w:t>Phân loại các loại phần mềm</w:t>
       </w:r>
-      <w:bookmarkEnd w:id="38"/>
+      <w:bookmarkEnd w:id="55"/>
     </w:p>
     <w:p>
       <w:pPr>
@@ -7024,14 +7179,14 @@
       <w:pPr>
         <w:pStyle w:val="Heading3"/>
       </w:pPr>
-      <w:bookmarkStart w:id="39" w:name="_Toc99761454"/>
+      <w:bookmarkStart w:id="56" w:name="_Toc99761454"/>
       <w:r>
         <w:t xml:space="preserve">Vòng đời </w:t>
       </w:r>
       <w:r>
         <w:t>phát triển phần mềm</w:t>
       </w:r>
-      <w:bookmarkEnd w:id="39"/>
+      <w:bookmarkEnd w:id="56"/>
     </w:p>
     <w:p>
       <w:pPr>
@@ -7494,21 +7649,21 @@
       <w:pPr>
         <w:pStyle w:val="Heading2"/>
       </w:pPr>
-      <w:bookmarkStart w:id="40" w:name="_Toc99761455"/>
+      <w:bookmarkStart w:id="57" w:name="_Toc99761455"/>
       <w:r>
         <w:t>Tổng quan về kiểm thử phần mềm</w:t>
       </w:r>
-      <w:bookmarkEnd w:id="40"/>
+      <w:bookmarkEnd w:id="57"/>
     </w:p>
     <w:p>
       <w:pPr>
         <w:pStyle w:val="Heading3"/>
       </w:pPr>
-      <w:bookmarkStart w:id="41" w:name="_Toc99761456"/>
+      <w:bookmarkStart w:id="58" w:name="_Toc99761456"/>
       <w:r>
         <w:t>Khái niệm</w:t>
       </w:r>
-      <w:bookmarkEnd w:id="41"/>
+      <w:bookmarkEnd w:id="58"/>
     </w:p>
     <w:p>
       <w:r>
@@ -7524,11 +7679,11 @@
       <w:pPr>
         <w:pStyle w:val="Heading3"/>
       </w:pPr>
-      <w:bookmarkStart w:id="42" w:name="_Toc99761457"/>
+      <w:bookmarkStart w:id="59" w:name="_Toc99761457"/>
       <w:r>
         <w:t>Vai trò kiểm thử phần mềm:</w:t>
       </w:r>
-      <w:bookmarkEnd w:id="42"/>
+      <w:bookmarkEnd w:id="59"/>
     </w:p>
     <w:p>
       <w:pPr>
@@ -7595,7 +7750,16 @@
           <w:ilvl w:val="0"/>
           <w:numId w:val="17"/>
         </w:numPr>
-        <w:jc w:val="left"/>
+        <w:pPrChange w:id="60" w:author="nhamct" w:date="2022-04-20T13:52:00Z">
+          <w:pPr>
+            <w:pStyle w:val="ListParagraph"/>
+            <w:numPr>
+              <w:numId w:val="17"/>
+            </w:numPr>
+            <w:ind w:left="1440" w:hanging="360"/>
+            <w:jc w:val="left"/>
+          </w:pPr>
+        </w:pPrChange>
       </w:pPr>
       <w:r>
         <w:rPr>
@@ -7615,10 +7779,19 @@
           <w:ilvl w:val="0"/>
           <w:numId w:val="17"/>
         </w:numPr>
-        <w:jc w:val="left"/>
         <w:rPr>
           <w:i/>
         </w:rPr>
+        <w:pPrChange w:id="61" w:author="nhamct" w:date="2022-04-20T13:52:00Z">
+          <w:pPr>
+            <w:pStyle w:val="ListParagraph"/>
+            <w:numPr>
+              <w:numId w:val="17"/>
+            </w:numPr>
+            <w:ind w:left="1440" w:hanging="360"/>
+            <w:jc w:val="left"/>
+          </w:pPr>
+        </w:pPrChange>
       </w:pPr>
       <w:r>
         <w:rPr>
@@ -7643,7 +7816,16 @@
           <w:ilvl w:val="0"/>
           <w:numId w:val="17"/>
         </w:numPr>
-        <w:jc w:val="left"/>
+        <w:pPrChange w:id="62" w:author="nhamct" w:date="2022-04-20T13:52:00Z">
+          <w:pPr>
+            <w:pStyle w:val="ListParagraph"/>
+            <w:numPr>
+              <w:numId w:val="17"/>
+            </w:numPr>
+            <w:ind w:left="1440" w:hanging="360"/>
+            <w:jc w:val="left"/>
+          </w:pPr>
+        </w:pPrChange>
       </w:pPr>
       <w:r>
         <w:rPr>
@@ -7662,10 +7844,19 @@
           <w:ilvl w:val="0"/>
           <w:numId w:val="17"/>
         </w:numPr>
-        <w:jc w:val="left"/>
         <w:rPr>
           <w:i/>
         </w:rPr>
+        <w:pPrChange w:id="63" w:author="nhamct" w:date="2022-04-20T13:52:00Z">
+          <w:pPr>
+            <w:pStyle w:val="ListParagraph"/>
+            <w:numPr>
+              <w:numId w:val="17"/>
+            </w:numPr>
+            <w:ind w:left="1440" w:hanging="360"/>
+            <w:jc w:val="left"/>
+          </w:pPr>
+        </w:pPrChange>
       </w:pPr>
       <w:r>
         <w:rPr>
@@ -7681,11 +7872,11 @@
       <w:pPr>
         <w:pStyle w:val="Heading3"/>
       </w:pPr>
-      <w:bookmarkStart w:id="43" w:name="_Toc99761458"/>
+      <w:bookmarkStart w:id="64" w:name="_Toc99761458"/>
       <w:r>
         <w:t>Quy trình kiểm thử phần mềm:</w:t>
       </w:r>
-      <w:bookmarkEnd w:id="43"/>
+      <w:bookmarkEnd w:id="64"/>
     </w:p>
     <w:p>
       <w:pPr>
@@ -8106,14 +8297,14 @@
       <w:pPr>
         <w:pStyle w:val="Heading3"/>
       </w:pPr>
-      <w:bookmarkStart w:id="44" w:name="_Toc99761459"/>
+      <w:bookmarkStart w:id="65" w:name="_Toc99761459"/>
       <w:r>
         <w:t>Các mức kiểm thử phần mềm</w:t>
       </w:r>
       <w:r>
         <w:t>:</w:t>
       </w:r>
-      <w:bookmarkEnd w:id="44"/>
+      <w:bookmarkEnd w:id="65"/>
     </w:p>
     <w:p>
       <w:pPr>
@@ -8391,14 +8582,14 @@
       <w:pPr>
         <w:pStyle w:val="Heading3"/>
       </w:pPr>
-      <w:bookmarkStart w:id="45" w:name="_Toc99761460"/>
+      <w:bookmarkStart w:id="66" w:name="_Toc99761460"/>
       <w:r>
         <w:t>C</w:t>
       </w:r>
       <w:r>
         <w:t>ác loại hình kiểm thử</w:t>
       </w:r>
-      <w:bookmarkEnd w:id="45"/>
+      <w:bookmarkEnd w:id="66"/>
     </w:p>
     <w:p>
       <w:r>
@@ -8482,12 +8673,12 @@
       <w:pPr>
         <w:pStyle w:val="Heading3"/>
       </w:pPr>
-      <w:bookmarkStart w:id="46" w:name="_Toc99761461"/>
+      <w:bookmarkStart w:id="67" w:name="_Toc99761461"/>
       <w:r>
         <w:lastRenderedPageBreak/>
         <w:t>Chiến lược kiểm thử phần mềm</w:t>
       </w:r>
-      <w:bookmarkEnd w:id="46"/>
+      <w:bookmarkEnd w:id="67"/>
     </w:p>
     <w:p>
       <w:pPr>
@@ -8538,11 +8729,11 @@
       <w:pPr>
         <w:pStyle w:val="Heading3"/>
       </w:pPr>
-      <w:bookmarkStart w:id="47" w:name="_Toc99761462"/>
+      <w:bookmarkStart w:id="68" w:name="_Toc99761462"/>
       <w:r>
         <w:t>Kế hoạch kiểm thử phần mềm</w:t>
       </w:r>
-      <w:bookmarkEnd w:id="47"/>
+      <w:bookmarkEnd w:id="68"/>
     </w:p>
     <w:p>
       <w:r>
@@ -8596,11 +8787,11 @@
       <w:pPr>
         <w:pStyle w:val="Heading3"/>
       </w:pPr>
-      <w:bookmarkStart w:id="48" w:name="_Toc99761463"/>
+      <w:bookmarkStart w:id="69" w:name="_Toc99761463"/>
       <w:r>
         <w:t>Trường hợp kiểm thử</w:t>
       </w:r>
-      <w:bookmarkEnd w:id="48"/>
+      <w:bookmarkEnd w:id="69"/>
     </w:p>
     <w:p>
       <w:r>
@@ -8619,11 +8810,11 @@
       <w:pPr>
         <w:pStyle w:val="Heading2"/>
       </w:pPr>
-      <w:bookmarkStart w:id="49" w:name="_Toc99761464"/>
+      <w:bookmarkStart w:id="70" w:name="_Toc99761464"/>
       <w:r>
         <w:t>Kiểm thử tự đông</w:t>
       </w:r>
-      <w:bookmarkEnd w:id="49"/>
+      <w:bookmarkEnd w:id="70"/>
     </w:p>
     <w:p>
       <w:r>
@@ -8766,11 +8957,11 @@
       <w:pPr>
         <w:pStyle w:val="Heading2"/>
       </w:pPr>
-      <w:bookmarkStart w:id="50" w:name="_Toc99761465"/>
+      <w:bookmarkStart w:id="71" w:name="_Toc99761465"/>
       <w:r>
         <w:t>Kiểm thử thủ công</w:t>
       </w:r>
-      <w:bookmarkEnd w:id="50"/>
+      <w:bookmarkEnd w:id="71"/>
     </w:p>
     <w:p>
       <w:r>
@@ -8831,14 +9022,14 @@
       <w:pPr>
         <w:pStyle w:val="Heading3"/>
       </w:pPr>
-      <w:bookmarkStart w:id="51" w:name="_Toc99761466"/>
+      <w:bookmarkStart w:id="72" w:name="_Toc99761466"/>
       <w:r>
         <w:t xml:space="preserve">K </w:t>
       </w:r>
       <w:r>
         <w:t>iểm thử thủ công là gì</w:t>
       </w:r>
-      <w:bookmarkEnd w:id="51"/>
+      <w:bookmarkEnd w:id="72"/>
     </w:p>
     <w:p>
       <w:r>
@@ -8853,11 +9044,11 @@
       <w:pPr>
         <w:pStyle w:val="Heading3"/>
       </w:pPr>
-      <w:bookmarkStart w:id="52" w:name="_Toc99761467"/>
+      <w:bookmarkStart w:id="73" w:name="_Toc99761467"/>
       <w:r>
         <w:t>Mục tiêu của kiểm thử thủ công</w:t>
       </w:r>
-      <w:bookmarkEnd w:id="52"/>
+      <w:bookmarkEnd w:id="73"/>
     </w:p>
     <w:p>
       <w:r>
@@ -8883,11 +9074,11 @@
       <w:pPr>
         <w:pStyle w:val="Heading3"/>
       </w:pPr>
-      <w:bookmarkStart w:id="53" w:name="_Toc99761468"/>
+      <w:bookmarkStart w:id="74" w:name="_Toc99761468"/>
       <w:r>
         <w:t>Các loại kiểm thử thủ công</w:t>
       </w:r>
-      <w:bookmarkEnd w:id="53"/>
+      <w:bookmarkEnd w:id="74"/>
     </w:p>
     <w:p>
       <w:pPr>
@@ -9000,11 +9191,11 @@
       <w:pPr>
         <w:pStyle w:val="Heading3"/>
       </w:pPr>
-      <w:bookmarkStart w:id="54" w:name="_Toc99761469"/>
+      <w:bookmarkStart w:id="75" w:name="_Toc99761469"/>
       <w:r>
         <w:t>Cách thực hiện kiểm thử thủ công</w:t>
       </w:r>
-      <w:bookmarkEnd w:id="54"/>
+      <w:bookmarkEnd w:id="75"/>
     </w:p>
     <w:p>
       <w:r>
@@ -9040,11 +9231,11 @@
       <w:pPr>
         <w:pStyle w:val="Heading3"/>
       </w:pPr>
-      <w:bookmarkStart w:id="55" w:name="_Toc99761470"/>
+      <w:bookmarkStart w:id="76" w:name="_Toc99761470"/>
       <w:r>
         <w:t>Các công cụ Manual testing</w:t>
       </w:r>
-      <w:bookmarkEnd w:id="55"/>
+      <w:bookmarkEnd w:id="76"/>
     </w:p>
     <w:p>
       <w:r>
@@ -9109,7 +9300,7 @@
       <w:r>
         <w:br w:type="page"/>
       </w:r>
-      <w:bookmarkStart w:id="56" w:name="_Toc99761471"/>
+      <w:bookmarkStart w:id="77" w:name="_Toc99761471"/>
       <w:r>
         <w:lastRenderedPageBreak/>
         <w:t>CHƯƠNG 3. CÔNG CỤ BIRD EAT</w:t>
@@ -9120,7 +9311,7 @@
       <w:r>
         <w:t xml:space="preserve"> BUG</w:t>
       </w:r>
-      <w:bookmarkEnd w:id="56"/>
+      <w:bookmarkEnd w:id="77"/>
     </w:p>
     <w:p>
       <w:pPr>
@@ -9148,61 +9339,157 @@
     <w:p>
       <w:pPr>
         <w:pStyle w:val="Heading2"/>
-      </w:pPr>
-      <w:bookmarkStart w:id="57" w:name="_Toc99761472"/>
+        <w:rPr>
+          <w:ins w:id="78" w:author="nhamct" w:date="2022-04-20T13:54:00Z"/>
+        </w:rPr>
+      </w:pPr>
+      <w:bookmarkStart w:id="79" w:name="_Toc99761472"/>
       <w:r>
         <w:t>Giới thiệu về công cụ</w:t>
       </w:r>
-      <w:bookmarkEnd w:id="57"/>
+      <w:bookmarkEnd w:id="79"/>
     </w:p>
     <w:p>
       <w:pPr>
-        <w:pStyle w:val="Heading3"/>
-      </w:pPr>
-      <w:r>
-        <w:t>Khái niệm</w:t>
-      </w:r>
+        <w:rPr>
+          <w:ins w:id="80" w:author="nhamct" w:date="2022-04-20T13:54:00Z"/>
+        </w:rPr>
+      </w:pPr>
+      <w:ins w:id="81" w:author="nhamct" w:date="2022-04-20T13:54:00Z">
+        <w:r>
+          <w:t>Cần đưa ra nội dung như sau:</w:t>
+        </w:r>
+      </w:ins>
     </w:p>
     <w:p>
-      <w:r>
-        <w:t>Bird Eat</w:t>
-      </w:r>
-      <w:r>
-        <w:t>s</w:t>
-      </w:r>
-      <w:r>
-        <w:t xml:space="preserve"> B</w:t>
-      </w:r>
-      <w:r>
-        <w:t>ug</w:t>
-      </w:r>
-      <w:r>
-        <w:t xml:space="preserve"> là một công cụ bắt lỗi, báo cáo và sửa lỗi nhanh hơn</w:t>
-      </w:r>
-      <w:r>
-        <w:t xml:space="preserve">. Bird thực hiện ghi màn hình lại tất cả nhật ký. Một giải pháp tự phục vụ, không cần mã hóa và không có chu kỳ phê duyệt nào để trải qua. </w:t>
-      </w:r>
+      <w:pPr>
+        <w:rPr>
+          <w:ins w:id="82" w:author="nhamct" w:date="2022-04-20T13:55:00Z"/>
+        </w:rPr>
+      </w:pPr>
+      <w:ins w:id="83" w:author="nhamct" w:date="2022-04-20T13:54:00Z">
+        <w:r>
+          <w:t xml:space="preserve">– Tổng quan về công </w:t>
+        </w:r>
+      </w:ins>
+      <w:ins w:id="84" w:author="nhamct" w:date="2022-04-20T13:55:00Z">
+        <w:r>
+          <w:t>cụ</w:t>
+        </w:r>
+      </w:ins>
     </w:p>
     <w:p>
-      <w:r>
-        <w:t xml:space="preserve">Tự động bao gồm dữ liệu hỗ trợ (các bước để tái tạo, nhật ký kỹ </w:t>
-      </w:r>
-      <w:proofErr w:type="gramStart"/>
-      <w:r>
-        <w:t>thuật,…</w:t>
-      </w:r>
-      <w:proofErr w:type="gramEnd"/>
-      <w:r>
-        <w:t>) trong mọi báo cáo lỗi. Giúp cho các nhà phát triển tìm ra nguyên nhân và gỡ lỗi nhanh hơn. Không còn sao chép và dán báo cáo lỗi</w:t>
-      </w:r>
+      <w:pPr>
+        <w:rPr>
+          <w:ins w:id="85" w:author="nhamct" w:date="2022-04-20T13:55:00Z"/>
+        </w:rPr>
+      </w:pPr>
+      <w:ins w:id="86" w:author="nhamct" w:date="2022-04-20T13:55:00Z">
+        <w:r>
+          <w:t>- Chức năng chính</w:t>
+        </w:r>
+      </w:ins>
     </w:p>
     <w:p>
       <w:pPr>
+        <w:rPr>
+          <w:ins w:id="87" w:author="nhamct" w:date="2022-04-20T13:55:00Z"/>
+        </w:rPr>
+      </w:pPr>
+      <w:ins w:id="88" w:author="nhamct" w:date="2022-04-20T13:55:00Z">
+        <w:r>
+          <w:t>- Kiến trúc (nếu có thông tin)</w:t>
+        </w:r>
+      </w:ins>
+    </w:p>
+    <w:p>
+      <w:pPr>
+        <w:rPr>
+          <w:ins w:id="89" w:author="nhamct" w:date="2022-04-20T13:55:00Z"/>
+        </w:rPr>
+      </w:pPr>
+      <w:ins w:id="90" w:author="nhamct" w:date="2022-04-20T13:55:00Z">
+        <w:r>
+          <w:t>- Cài đặt và sơ bộ về cách sử dụng</w:t>
+        </w:r>
+      </w:ins>
+    </w:p>
+    <w:p>
+      <w:pPr>
+        <w:pPrChange w:id="91" w:author="nhamct" w:date="2022-04-20T13:54:00Z">
+          <w:pPr>
+            <w:pStyle w:val="Heading2"/>
+          </w:pPr>
+        </w:pPrChange>
+      </w:pPr>
+    </w:p>
+    <w:p>
+      <w:pPr>
         <w:pStyle w:val="Heading3"/>
       </w:pPr>
       <w:r>
+        <w:t>Khái niệm</w:t>
+      </w:r>
+    </w:p>
+    <w:p>
+      <w:r>
+        <w:t>Bird Eat</w:t>
+      </w:r>
+      <w:r>
+        <w:t>s</w:t>
+      </w:r>
+      <w:r>
+        <w:t xml:space="preserve"> B</w:t>
+      </w:r>
+      <w:r>
+        <w:t>ug</w:t>
+      </w:r>
+      <w:r>
+        <w:t xml:space="preserve"> là một công cụ bắt lỗi, báo cáo và sửa lỗi nhanh hơn</w:t>
+      </w:r>
+      <w:r>
+        <w:t xml:space="preserve">. Bird thực hiện ghi màn hình lại tất cả nhật ký. Một giải pháp tự phục vụ, không cần mã hóa và không có chu kỳ phê duyệt nào để trải qua. </w:t>
+      </w:r>
+    </w:p>
+    <w:p>
+      <w:pPr>
+        <w:rPr>
+          <w:ins w:id="92" w:author="nhamct" w:date="2022-04-20T13:53:00Z"/>
+        </w:rPr>
+      </w:pPr>
+      <w:r>
+        <w:t>Tự động bao gồm dữ liệu hỗ trợ (các bước để tái tạo, nhật ký kỹ thuật,…) trong mọi báo cáo lỗi. Giúp cho các nhà phát triển tìm ra nguyên nhân và gỡ lỗi nhanh hơn. Không còn sao chép và dán báo cáo lỗi</w:t>
+      </w:r>
+      <w:ins w:id="93" w:author="nhamct" w:date="2022-04-20T13:53:00Z">
+        <w:r>
+          <w:t>.</w:t>
+        </w:r>
+      </w:ins>
+    </w:p>
+    <w:p>
+      <w:ins w:id="94" w:author="nhamct" w:date="2022-04-20T13:53:00Z">
+        <w:r>
+          <w:t>Hãy đưa ra hình ảnh hoặc logo của công cụ này.</w:t>
+        </w:r>
+      </w:ins>
+    </w:p>
+    <w:p>
+      <w:pPr>
+        <w:ind w:firstLine="0"/>
+        <w:pPrChange w:id="95" w:author="nhamct" w:date="2022-04-20T13:53:00Z">
+          <w:pPr>
+            <w:pStyle w:val="Heading3"/>
+          </w:pPr>
+        </w:pPrChange>
+      </w:pPr>
+      <w:r>
         <w:t>Bird Eats Bug thực hiện tích hợp với</w:t>
       </w:r>
+      <w:ins w:id="96" w:author="nhamct" w:date="2022-04-20T13:53:00Z">
+        <w:r>
+          <w:t>:</w:t>
+        </w:r>
+      </w:ins>
     </w:p>
     <w:p>
       <w:pPr>
@@ -9281,6 +9568,7 @@
         <w:pStyle w:val="Heading3"/>
       </w:pPr>
       <w:r>
+        <w:lastRenderedPageBreak/>
         <w:t>Tích hợp với Trello</w:t>
       </w:r>
     </w:p>
@@ -9365,7 +9653,6 @@
         </w:numPr>
       </w:pPr>
       <w:r>
-        <w:lastRenderedPageBreak/>
         <w:t>Bật chuyển đổi Trello</w:t>
       </w:r>
     </w:p>
@@ -9433,11 +9720,12 @@
       <w:pPr>
         <w:pStyle w:val="Heading2"/>
       </w:pPr>
-      <w:bookmarkStart w:id="58" w:name="_Toc99761475"/>
-      <w:r>
+      <w:bookmarkStart w:id="97" w:name="_Toc99761475"/>
+      <w:r>
+        <w:lastRenderedPageBreak/>
         <w:t>Tìm hiểu và sử dụng</w:t>
       </w:r>
-      <w:bookmarkEnd w:id="58"/>
+      <w:bookmarkEnd w:id="97"/>
     </w:p>
     <w:p>
       <w:pPr>
@@ -9517,7 +9805,6 @@
         <w:pStyle w:val="Heading3"/>
       </w:pPr>
       <w:r>
-        <w:lastRenderedPageBreak/>
         <w:t>Báo cáo lỗi</w:t>
       </w:r>
     </w:p>
@@ -9586,11 +9873,15 @@
         <w:pStyle w:val="Heading3"/>
       </w:pPr>
       <w:r>
+        <w:lastRenderedPageBreak/>
         <w:t>Xem lỗi để thu thập dữ liệu</w:t>
       </w:r>
     </w:p>
     <w:p>
       <w:r>
+        <w:rPr>
+          <w:noProof/>
+        </w:rPr>
         <w:drawing>
           <wp:inline distT="0" distB="0" distL="0" distR="0" wp14:anchorId="0C7A4AD0" wp14:editId="399ED206">
             <wp:extent cx="5166360" cy="2415540"/>
@@ -9645,14 +9936,36 @@
     </w:p>
     <w:p>
       <w:pPr>
+        <w:spacing w:before="0" w:after="0" w:line="240" w:lineRule="auto"/>
+        <w:ind w:firstLine="0"/>
+        <w:jc w:val="left"/>
+        <w:rPr>
+          <w:ins w:id="98" w:author="nhamct" w:date="2022-04-20T13:56:00Z"/>
+          <w:rFonts w:cs="Arial"/>
+          <w:b/>
+          <w:bCs/>
+          <w:caps/>
+          <w:kern w:val="32"/>
+          <w:sz w:val="28"/>
+          <w:szCs w:val="32"/>
+        </w:rPr>
+      </w:pPr>
+      <w:bookmarkStart w:id="99" w:name="_Toc99761476"/>
+      <w:ins w:id="100" w:author="nhamct" w:date="2022-04-20T13:56:00Z">
+        <w:r>
+          <w:br w:type="page"/>
+        </w:r>
+      </w:ins>
+    </w:p>
+    <w:p>
+      <w:pPr>
         <w:pStyle w:val="Heading1"/>
       </w:pPr>
-      <w:bookmarkStart w:id="59" w:name="_Toc99761476"/>
       <w:r>
         <w:lastRenderedPageBreak/>
         <w:t>CHƯơNG 4. PHÂN TÍCH HỆ THỐNG</w:t>
       </w:r>
-      <w:bookmarkEnd w:id="59"/>
+      <w:bookmarkEnd w:id="99"/>
       <w:r>
         <w:t xml:space="preserve"> </w:t>
       </w:r>
@@ -9683,17 +9996,69 @@
     <w:p>
       <w:pPr>
         <w:pStyle w:val="Heading2"/>
-      </w:pPr>
-      <w:bookmarkStart w:id="60" w:name="_Toc99761477"/>
+        <w:rPr>
+          <w:ins w:id="101" w:author="nhamct" w:date="2022-04-20T13:56:00Z"/>
+        </w:rPr>
+      </w:pPr>
+      <w:bookmarkStart w:id="102" w:name="_Toc99761477"/>
       <w:r>
         <w:t>Tổng quan về hệ thống</w:t>
       </w:r>
-      <w:bookmarkEnd w:id="60"/>
+      <w:bookmarkEnd w:id="102"/>
     </w:p>
     <w:p>
+      <w:pPr>
+        <w:rPr>
+          <w:moveTo w:id="103" w:author="nhamct" w:date="2022-04-20T13:56:00Z"/>
+        </w:rPr>
+      </w:pPr>
+      <w:moveToRangeStart w:id="104" w:author="nhamct" w:date="2022-04-20T13:56:00Z" w:name="move101355433"/>
+      <w:moveTo w:id="105" w:author="nhamct" w:date="2022-04-20T13:56:00Z">
+        <w:r>
+          <w:t xml:space="preserve">Công ty BYS </w:t>
+        </w:r>
+        <w:del w:id="106" w:author="nhamct" w:date="2022-04-20T13:57:00Z">
+          <w:r>
+            <w:delText xml:space="preserve">thực hiện </w:delText>
+          </w:r>
+        </w:del>
+        <w:r>
+          <w:t>xây dựng website Quản lý nhân sự nhằm quản lý tích hợp hồ sơ nhân sự, chấm công, bảng lương, cài đặt hệ thống dễ dàng</w:t>
+        </w:r>
+      </w:moveTo>
+      <w:ins w:id="107" w:author="nhamct" w:date="2022-04-20T13:58:00Z">
+        <w:r>
+          <w:t xml:space="preserve"> (hệ thống này BYS làm để quản lý nội bộ công ty hay làm sản phẩm mang đi bán cho công ty khác?)</w:t>
+        </w:r>
+      </w:ins>
+      <w:moveTo w:id="108" w:author="nhamct" w:date="2022-04-20T13:56:00Z">
+        <w:r>
+          <w:t>. Thay vì triển khai công tác quản lý nhân sự theo cách thủ công, truyền thống, việc áp dụng hệ thống quản lý nhân sự khoa học theo tiêu chuẩn thống nhất trong doanh nghiệp mang đến một bộ máy nhân sự hiệu quả cao hơn. Thông qua hệ thống này, công tác quản lý nhân sự diên ra nhanh, gọn, rõ ràng. Từ đó bố trí đúng người, đúng công việc, thúc đẩy, khích lệ nhân sự phát hu tối đa năng lực, đảm bảo tính công bằng, minh bạch trong vấn đề giải quyết quyền và lời ích của người lao động. Đồng thời nâng cao năng lực cạnh tranh của doanh nghiệp trên thương trường, tiết kiệm chi phí quản lý nhân sự, thời gian quản lý nhân sự vì hệ thống được lập trình thông minh, tự động cập nhật thông tin.</w:t>
+        </w:r>
+      </w:moveTo>
+    </w:p>
+    <w:moveToRangeEnd w:id="104"/>
+    <w:p>
+      <w:pPr>
+        <w:rPr>
+          <w:del w:id="109" w:author="nhamct" w:date="2022-04-20T13:56:00Z"/>
+        </w:rPr>
+        <w:pPrChange w:id="110" w:author="nhamct" w:date="2022-04-20T13:56:00Z">
+          <w:pPr>
+            <w:pStyle w:val="Heading2"/>
+          </w:pPr>
+        </w:pPrChange>
+      </w:pPr>
+    </w:p>
+    <w:p>
       <w:r>
         <w:t>Sơ đồ hệ thống HRM</w:t>
       </w:r>
+      <w:ins w:id="111" w:author="nhamct" w:date="2022-04-20T13:57:00Z">
+        <w:r>
+          <w:t xml:space="preserve"> (đây là sơ đồ gì?)</w:t>
+        </w:r>
+      </w:ins>
     </w:p>
     <w:p>
       <w:r>
@@ -9744,13 +10109,31 @@
       </w:r>
     </w:p>
     <w:p>
-      <w:r>
-        <w:t>Công ty BYS thực hiện xây dựng website Quản lý nhân sự nhằm quản lý tích hợp hồ sơ nhân sự, chấm công, bảng lương, cài đặt hệ thống dễ dàng. Thay vì triển khai công tác quản lý nhân sự theo cách thủ công, truyền thống, việc áp dụng hệ thống quản lý nhân sự khoa học theo tiêu chuẩn thống nhất trong doanh nghiệp mang đến một bộ máy nhân sự hiệu quả cao hơn. Thông qua hệ thống này, công tác quản lý nhân sự diên ra nhanh, gọn, rõ ràng. Từ đó bố trí đúng người, đúng công việc, thúc đẩy, khích lệ nhân sự phát hu tối đa năng lực, đảm bảo tính công bằng, minh bạch trong vấn đề giải quyết quyền và lời ích của người lao động. Đồng thời nâng cao năng lực cạnh tranh của doanh nghiệp trên thương trường, tiết kiệm chi phí quản lý nhân sự, thời gian quản lý nhân sự vì hệ thống được lập trình thông minh, tự động cập nhật thông tin.</w:t>
-      </w:r>
+      <w:pPr>
+        <w:rPr>
+          <w:moveFrom w:id="112" w:author="nhamct" w:date="2022-04-20T13:56:00Z"/>
+        </w:rPr>
+      </w:pPr>
+      <w:moveFromRangeStart w:id="113" w:author="nhamct" w:date="2022-04-20T13:56:00Z" w:name="move101355433"/>
+      <w:moveFrom w:id="114" w:author="nhamct" w:date="2022-04-20T13:56:00Z">
+        <w:r>
+          <w:lastRenderedPageBreak/>
+          <w:t>Công ty BYS thực hiện xây dựng website Quản lý nhân sự nhằm quản lý tích hợp hồ sơ nhân sự, chấm công, bảng lương, cài đặt hệ thống dễ dàng. Thay vì triển khai công tác quản lý nhân sự theo cách thủ công, truyền thống, việc áp dụng hệ thống quản lý nhân sự khoa học theo tiêu chuẩn thống nhất trong doanh nghiệp mang đến một bộ máy nhân sự hiệu quả cao hơn. Thông qua hệ thống này, công tác quản lý nhân sự diên ra nhanh, gọn, rõ ràng. Từ đó bố trí đúng người, đúng công việc, thúc đẩy, khích lệ nhân sự phát hu tối đa năng lực, đảm bảo tính công bằng, minh bạch trong vấn đề giải quyết quyền và lời ích của người lao động. Đồng thời nâng cao năng lực cạnh tranh của doanh nghiệp trên thương trường, tiết kiệm chi phí quản lý nhân sự, thời gian quản lý nhân sự vì hệ thống được lập trình thông minh, tự động cập nhật thông tin.</w:t>
+        </w:r>
+      </w:moveFrom>
     </w:p>
+    <w:moveFromRangeEnd w:id="113"/>
     <w:p>
       <w:r>
-        <w:t>Hệ thống được quản lý dưới quyền Admin:</w:t>
+        <w:t>Hệ thống được quản lý dưới quyền Admin</w:t>
+      </w:r>
+      <w:ins w:id="115" w:author="nhamct" w:date="2022-04-20T13:58:00Z">
+        <w:r>
+          <w:t xml:space="preserve"> (admin là ai ở công ty?)</w:t>
+        </w:r>
+      </w:ins>
+      <w:r>
+        <w:t>:</w:t>
       </w:r>
     </w:p>
     <w:p>
@@ -9773,6 +10156,11 @@
       <w:r>
         <w:t>: bao gồm các module hồ sơ nhân sự, hợp đồng bảo hiểm, quyết định.</w:t>
       </w:r>
+      <w:ins w:id="116" w:author="nhamct" w:date="2022-04-20T13:59:00Z">
+        <w:r>
+          <w:t xml:space="preserve"> (ở đây chỉ nếu ra có 3 module, sao ở bảng dưới thấy có đến 4?)</w:t>
+        </w:r>
+      </w:ins>
     </w:p>
     <w:tbl>
       <w:tblPr>
@@ -9832,7 +10220,6 @@
                 <w:sz w:val="20"/>
                 <w:szCs w:val="20"/>
               </w:rPr>
-              <w:lastRenderedPageBreak/>
               <w:t>STT</w:t>
             </w:r>
           </w:p>
@@ -11723,6 +12110,7 @@
                 <w:sz w:val="20"/>
                 <w:szCs w:val="20"/>
               </w:rPr>
+              <w:lastRenderedPageBreak/>
               <w:t>17</w:t>
             </w:r>
           </w:p>
@@ -13713,7 +14101,6 @@
                 <w:sz w:val="20"/>
                 <w:szCs w:val="20"/>
               </w:rPr>
-              <w:lastRenderedPageBreak/>
               <w:t>35</w:t>
             </w:r>
           </w:p>
@@ -15352,6 +15739,7 @@
         </w:numPr>
       </w:pPr>
       <w:r>
+        <w:lastRenderedPageBreak/>
         <w:t>Chấm công: Bao gồm module chấm công, phân ca làm việc, bảng phân ca, quản lý công tác, quản lý tăng ca làm thêm, quản lý nghỉ phép, báo cáo đi muộn về sớm, quản lý phép, quản lý dữ liệu chấm công.</w:t>
       </w:r>
     </w:p>
@@ -16974,7 +17362,6 @@
                 <w:sz w:val="20"/>
                 <w:szCs w:val="20"/>
               </w:rPr>
-              <w:lastRenderedPageBreak/>
               <w:t>14</w:t>
             </w:r>
           </w:p>
@@ -18772,6 +19159,7 @@
                 <w:sz w:val="20"/>
                 <w:szCs w:val="20"/>
               </w:rPr>
+              <w:lastRenderedPageBreak/>
               <w:t>30</w:t>
             </w:r>
           </w:p>
@@ -20907,7 +21295,6 @@
                 <w:sz w:val="20"/>
                 <w:szCs w:val="20"/>
               </w:rPr>
-              <w:lastRenderedPageBreak/>
               <w:t>49</w:t>
             </w:r>
           </w:p>
@@ -21018,7 +21405,6 @@
                 <w:sz w:val="20"/>
                 <w:szCs w:val="20"/>
               </w:rPr>
-              <w:lastRenderedPageBreak/>
               <w:t>50</w:t>
             </w:r>
           </w:p>
@@ -21540,6 +21926,11 @@
       <w:r>
         <w:t>Bảng lương: Bao gồm module bảng lương, loại bảng lương, từ khóa</w:t>
       </w:r>
+      <w:ins w:id="117" w:author="nhamct" w:date="2022-04-20T14:00:00Z">
+        <w:r>
+          <w:t xml:space="preserve"> (số lượng và tên module không tương ứng với bảng dưới)</w:t>
+        </w:r>
+      </w:ins>
     </w:p>
     <w:tbl>
       <w:tblPr>
@@ -22290,6 +22681,7 @@
                 <w:sz w:val="20"/>
                 <w:szCs w:val="20"/>
               </w:rPr>
+              <w:lastRenderedPageBreak/>
               <w:t>6</w:t>
             </w:r>
           </w:p>
@@ -24515,7 +24907,6 @@
                 <w:sz w:val="20"/>
                 <w:szCs w:val="20"/>
               </w:rPr>
-              <w:lastRenderedPageBreak/>
               <w:t>26</w:t>
             </w:r>
           </w:p>
@@ -24626,7 +25017,6 @@
                 <w:sz w:val="20"/>
                 <w:szCs w:val="20"/>
               </w:rPr>
-              <w:lastRenderedPageBreak/>
               <w:t>27</w:t>
             </w:r>
           </w:p>
@@ -25729,6 +26119,7 @@
                 <w:sz w:val="20"/>
                 <w:szCs w:val="20"/>
               </w:rPr>
+              <w:lastRenderedPageBreak/>
               <w:t>1</w:t>
             </w:r>
           </w:p>
@@ -28541,7 +28932,6 @@
                 <w:sz w:val="20"/>
                 <w:szCs w:val="20"/>
               </w:rPr>
-              <w:lastRenderedPageBreak/>
               <w:t>21</w:t>
             </w:r>
           </w:p>
@@ -28678,7 +29068,6 @@
                 <w:sz w:val="20"/>
                 <w:szCs w:val="20"/>
               </w:rPr>
-              <w:lastRenderedPageBreak/>
               <w:t>22</w:t>
             </w:r>
           </w:p>
@@ -30502,6 +30891,7 @@
                 <w:sz w:val="20"/>
                 <w:szCs w:val="20"/>
               </w:rPr>
+              <w:lastRenderedPageBreak/>
               <w:t>35</w:t>
             </w:r>
           </w:p>
@@ -33453,7 +33843,6 @@
                 <w:sz w:val="20"/>
                 <w:szCs w:val="20"/>
               </w:rPr>
-              <w:lastRenderedPageBreak/>
               <w:t>56</w:t>
             </w:r>
           </w:p>
@@ -33589,7 +33978,6 @@
                 <w:sz w:val="20"/>
                 <w:szCs w:val="20"/>
               </w:rPr>
-              <w:lastRenderedPageBreak/>
               <w:t>57</w:t>
             </w:r>
           </w:p>
@@ -35373,6 +35761,7 @@
                 <w:sz w:val="20"/>
                 <w:szCs w:val="20"/>
               </w:rPr>
+              <w:lastRenderedPageBreak/>
               <w:t>70</w:t>
             </w:r>
           </w:p>
@@ -37434,36 +37823,47 @@
         </w:tc>
       </w:tr>
     </w:tbl>
-    <w:p/>
     <w:p>
-      <w:pPr>
-        <w:pStyle w:val="Heading2"/>
-      </w:pPr>
-      <w:bookmarkStart w:id="61" w:name="_Toc99761478"/>
-      <w:r>
-        <w:t>Phân tích yêu cầu</w:t>
-      </w:r>
-      <w:bookmarkEnd w:id="61"/>
+      <w:ins w:id="118" w:author="nhamct" w:date="2022-04-20T14:01:00Z">
+        <w:r>
+          <w:t>Hệ thống này quá lớn. Em kiểm th</w:t>
+        </w:r>
+        <w:r>
+          <w:t>ử</w:t>
+        </w:r>
+        <w:bookmarkStart w:id="119" w:name="_GoBack"/>
+        <w:bookmarkEnd w:id="119"/>
+        <w:r>
+          <w:t xml:space="preserve"> phần nào của hệ thống?</w:t>
+        </w:r>
+      </w:ins>
     </w:p>
     <w:p>
-      <w:r>
-        <w:t>Dưới đây là những chức năng được thực hiện và phân tích kiểm thử</w:t>
-      </w:r>
-      <w:r>
-        <w:t xml:space="preserve"> trong đề tài</w:t>
-      </w:r>
-      <w:r>
-        <w:t>:</w:t>
-      </w:r>
-      <w:bookmarkStart w:id="62" w:name="_GoBack"/>
-      <w:bookmarkEnd w:id="62"/>
+      <w:pPr>
+        <w:pStyle w:val="Heading2"/>
+      </w:pPr>
+      <w:bookmarkStart w:id="120" w:name="_Toc99761478"/>
+      <w:r>
+        <w:t>Phân tích yêu cầu</w:t>
+      </w:r>
+      <w:bookmarkEnd w:id="120"/>
     </w:p>
     <w:p>
+      <w:r>
+        <w:t>Dưới đây là những chức năng được thực hiện và phân tích kiểm thử</w:t>
+      </w:r>
+      <w:r>
+        <w:t xml:space="preserve"> trong đề tài</w:t>
+      </w:r>
+      <w:r>
+        <w:t>:</w:t>
+      </w:r>
+    </w:p>
+    <w:p>
       <w:pPr>
         <w:pStyle w:val="Heading3"/>
       </w:pPr>
       <w:r>
-        <w:lastRenderedPageBreak/>
         <w:t>Chức năng “Quản lý hồ sơ nhân sự”:</w:t>
       </w:r>
     </w:p>
@@ -37501,6 +37901,10 @@
     </w:p>
     <w:p>
       <w:r>
+        <w:rPr>
+          <w:noProof/>
+        </w:rPr>
+        <w:lastRenderedPageBreak/>
         <w:drawing>
           <wp:inline distT="0" distB="0" distL="0" distR="0" wp14:anchorId="6144719B" wp14:editId="175C3925">
             <wp:extent cx="5400040" cy="2802255"/>
@@ -37700,6 +38104,9 @@
     </w:p>
     <w:p>
       <w:r>
+        <w:rPr>
+          <w:noProof/>
+        </w:rPr>
         <w:drawing>
           <wp:inline distT="0" distB="0" distL="0" distR="0" wp14:anchorId="1A772A28" wp14:editId="3C0EA8D7">
             <wp:extent cx="5400040" cy="2773045"/>
@@ -37749,7 +38156,6 @@
         <w:rPr>
           <w:b/>
         </w:rPr>
-        <w:lastRenderedPageBreak/>
         <w:t>Tác nhân:</w:t>
       </w:r>
       <w:r>
@@ -37838,6 +38244,7 @@
                 <w:sz w:val="22"/>
                 <w:szCs w:val="22"/>
               </w:rPr>
+              <w:lastRenderedPageBreak/>
               <w:t>Trường mã chấm công</w:t>
             </w:r>
           </w:p>
@@ -38318,7 +38725,7 @@
           <w:b/>
         </w:rPr>
       </w:pPr>
-      <w:bookmarkStart w:id="63" w:name="_Toc342760222"/>
+      <w:bookmarkStart w:id="121" w:name="_Toc342760222"/>
       <w:bookmarkEnd w:id="2"/>
       <w:bookmarkEnd w:id="3"/>
       <w:bookmarkEnd w:id="4"/>
@@ -38351,15 +38758,15 @@
       <w:pPr>
         <w:pStyle w:val="Heading1"/>
       </w:pPr>
-      <w:bookmarkStart w:id="64" w:name="_Toc99761479"/>
+      <w:bookmarkStart w:id="122" w:name="_Toc99761479"/>
       <w:r>
         <w:t>KẾT LUẬN VÀ HƯỚNG PHÁT TRIỂN</w:t>
       </w:r>
-      <w:bookmarkEnd w:id="64"/>
+      <w:bookmarkEnd w:id="122"/>
     </w:p>
     <w:p>
-      <w:bookmarkStart w:id="65" w:name="OLE_LINK15"/>
-      <w:bookmarkStart w:id="66" w:name="OLE_LINK16"/>
+      <w:bookmarkStart w:id="123" w:name="OLE_LINK15"/>
+      <w:bookmarkStart w:id="124" w:name="OLE_LINK16"/>
       <w:r>
         <w:t xml:space="preserve">Đề tài đã thực hiện được </w:t>
       </w:r>
@@ -38367,8 +38774,8 @@
         <w:t>…</w:t>
       </w:r>
     </w:p>
-    <w:bookmarkEnd w:id="65"/>
-    <w:bookmarkEnd w:id="66"/>
+    <w:bookmarkEnd w:id="123"/>
+    <w:bookmarkEnd w:id="124"/>
     <w:p>
       <w:pPr>
         <w:spacing w:before="0" w:line="240" w:lineRule="auto"/>
@@ -38390,13 +38797,13 @@
       <w:pPr>
         <w:pStyle w:val="Heading1"/>
       </w:pPr>
-      <w:bookmarkStart w:id="67" w:name="_Toc99761480"/>
+      <w:bookmarkStart w:id="125" w:name="_Toc99761480"/>
       <w:r>
         <w:lastRenderedPageBreak/>
         <w:t>TÀI LIỆU THAM KHẢO</w:t>
       </w:r>
-      <w:bookmarkEnd w:id="63"/>
-      <w:bookmarkEnd w:id="67"/>
+      <w:bookmarkEnd w:id="121"/>
+      <w:bookmarkEnd w:id="125"/>
     </w:p>
     <w:p>
       <w:pPr>
@@ -38506,12 +38913,12 @@
       <w:pPr>
         <w:pStyle w:val="Heading1"/>
       </w:pPr>
-      <w:bookmarkStart w:id="68" w:name="_Toc99761481"/>
+      <w:bookmarkStart w:id="126" w:name="_Toc99761481"/>
       <w:r>
         <w:lastRenderedPageBreak/>
         <w:t>PHỤ LỤC</w:t>
       </w:r>
-      <w:bookmarkEnd w:id="68"/>
+      <w:bookmarkEnd w:id="126"/>
     </w:p>
     <w:p>
       <w:pPr>
@@ -38598,7 +39005,7 @@
 </file>
 
 <file path=word/endnotes.xml><?xml version="1.0" encoding="utf-8"?>
-<w:endnotes xmlns:wpc="http://schemas.microsoft.com/office/word/2010/wordprocessingCanvas" xmlns:cx="http://schemas.microsoft.com/office/drawing/2014/chartex" xmlns:mc="http://schemas.openxmlformats.org/markup-compatibility/2006" xmlns:o="urn:schemas-microsoft-com:office:office" xmlns:r="http://schemas.openxmlformats.org/officeDocument/2006/relationships" xmlns:m="http://schemas.openxmlformats.org/officeDocument/2006/math" xmlns:v="urn:schemas-microsoft-com:vml" xmlns:wp14="http://schemas.microsoft.com/office/word/2010/wordprocessingDrawing" xmlns:wp="http://schemas.openxmlformats.org/drawingml/2006/wordprocessingDrawing" xmlns:w10="urn:schemas-microsoft-com:office:word" xmlns:w="http://schemas.openxmlformats.org/wordprocessingml/2006/main" xmlns:w14="http://schemas.microsoft.com/office/word/2010/wordml" xmlns:w15="http://schemas.microsoft.com/office/word/2012/wordml" xmlns:w16se="http://schemas.microsoft.com/office/word/2015/wordml/symex" xmlns:wpg="http://schemas.microsoft.com/office/word/2010/wordprocessingGroup" xmlns:wpi="http://schemas.microsoft.com/office/word/2010/wordprocessingInk" xmlns:wne="http://schemas.microsoft.com/office/word/2006/wordml" xmlns:wps="http://schemas.microsoft.com/office/word/2010/wordprocessingShape" mc:Ignorable="w14 w15 w16se wp14">
+<w:endnotes xmlns:wpc="http://schemas.microsoft.com/office/word/2010/wordprocessingCanvas" xmlns:cx="http://schemas.microsoft.com/office/drawing/2014/chartex" xmlns:cx1="http://schemas.microsoft.com/office/drawing/2015/9/8/chartex" xmlns:cx2="http://schemas.microsoft.com/office/drawing/2015/10/21/chartex" xmlns:cx3="http://schemas.microsoft.com/office/drawing/2016/5/9/chartex" xmlns:cx4="http://schemas.microsoft.com/office/drawing/2016/5/10/chartex" xmlns:cx5="http://schemas.microsoft.com/office/drawing/2016/5/11/chartex" xmlns:cx6="http://schemas.microsoft.com/office/drawing/2016/5/12/chartex" xmlns:cx7="http://schemas.microsoft.com/office/drawing/2016/5/13/chartex" xmlns:cx8="http://schemas.microsoft.com/office/drawing/2016/5/14/chartex" xmlns:mc="http://schemas.openxmlformats.org/markup-compatibility/2006" xmlns:aink="http://schemas.microsoft.com/office/drawing/2016/ink" xmlns:am3d="http://schemas.microsoft.com/office/drawing/2017/model3d" xmlns:o="urn:schemas-microsoft-com:office:office" xmlns:r="http://schemas.openxmlformats.org/officeDocument/2006/relationships" xmlns:m="http://schemas.openxmlformats.org/officeDocument/2006/math" xmlns:v="urn:schemas-microsoft-com:vml" xmlns:wp14="http://schemas.microsoft.com/office/word/2010/wordprocessingDrawing" xmlns:wp="http://schemas.openxmlformats.org/drawingml/2006/wordprocessingDrawing" xmlns:w10="urn:schemas-microsoft-com:office:word" xmlns:w="http://schemas.openxmlformats.org/wordprocessingml/2006/main" xmlns:w14="http://schemas.microsoft.com/office/word/2010/wordml" xmlns:w15="http://schemas.microsoft.com/office/word/2012/wordml" xmlns:w16cid="http://schemas.microsoft.com/office/word/2016/wordml/cid" xmlns:w16se="http://schemas.microsoft.com/office/word/2015/wordml/symex" xmlns:wpg="http://schemas.microsoft.com/office/word/2010/wordprocessingGroup" xmlns:wpi="http://schemas.microsoft.com/office/word/2010/wordprocessingInk" xmlns:wne="http://schemas.microsoft.com/office/word/2006/wordml" xmlns:wps="http://schemas.microsoft.com/office/word/2010/wordprocessingShape" mc:Ignorable="w14 w15 w16se w16cid wp14">
   <w:endnote w:type="separator" w:id="-1">
     <w:p>
       <w:r>
@@ -38639,7 +39046,7 @@
 </file>
 
 <file path=word/footer1.xml><?xml version="1.0" encoding="utf-8"?>
-<w:ftr xmlns:wpc="http://schemas.microsoft.com/office/word/2010/wordprocessingCanvas" xmlns:cx="http://schemas.microsoft.com/office/drawing/2014/chartex" xmlns:mc="http://schemas.openxmlformats.org/markup-compatibility/2006" xmlns:o="urn:schemas-microsoft-com:office:office" xmlns:r="http://schemas.openxmlformats.org/officeDocument/2006/relationships" xmlns:m="http://schemas.openxmlformats.org/officeDocument/2006/math" xmlns:v="urn:schemas-microsoft-com:vml" xmlns:wp14="http://schemas.microsoft.com/office/word/2010/wordprocessingDrawing" xmlns:wp="http://schemas.openxmlformats.org/drawingml/2006/wordprocessingDrawing" xmlns:w10="urn:schemas-microsoft-com:office:word" xmlns:w="http://schemas.openxmlformats.org/wordprocessingml/2006/main" xmlns:w14="http://schemas.microsoft.com/office/word/2010/wordml" xmlns:w15="http://schemas.microsoft.com/office/word/2012/wordml" xmlns:w16se="http://schemas.microsoft.com/office/word/2015/wordml/symex" xmlns:wpg="http://schemas.microsoft.com/office/word/2010/wordprocessingGroup" xmlns:wpi="http://schemas.microsoft.com/office/word/2010/wordprocessingInk" xmlns:wne="http://schemas.microsoft.com/office/word/2006/wordml" xmlns:wps="http://schemas.microsoft.com/office/word/2010/wordprocessingShape" mc:Ignorable="w14 w15 w16se wp14">
+<w:ftr xmlns:wpc="http://schemas.microsoft.com/office/word/2010/wordprocessingCanvas" xmlns:cx="http://schemas.microsoft.com/office/drawing/2014/chartex" xmlns:cx1="http://schemas.microsoft.com/office/drawing/2015/9/8/chartex" xmlns:cx2="http://schemas.microsoft.com/office/drawing/2015/10/21/chartex" xmlns:cx3="http://schemas.microsoft.com/office/drawing/2016/5/9/chartex" xmlns:cx4="http://schemas.microsoft.com/office/drawing/2016/5/10/chartex" xmlns:cx5="http://schemas.microsoft.com/office/drawing/2016/5/11/chartex" xmlns:cx6="http://schemas.microsoft.com/office/drawing/2016/5/12/chartex" xmlns:cx7="http://schemas.microsoft.com/office/drawing/2016/5/13/chartex" xmlns:cx8="http://schemas.microsoft.com/office/drawing/2016/5/14/chartex" xmlns:mc="http://schemas.openxmlformats.org/markup-compatibility/2006" xmlns:aink="http://schemas.microsoft.com/office/drawing/2016/ink" xmlns:am3d="http://schemas.microsoft.com/office/drawing/2017/model3d" xmlns:o="urn:schemas-microsoft-com:office:office" xmlns:r="http://schemas.openxmlformats.org/officeDocument/2006/relationships" xmlns:m="http://schemas.openxmlformats.org/officeDocument/2006/math" xmlns:v="urn:schemas-microsoft-com:vml" xmlns:wp14="http://schemas.microsoft.com/office/word/2010/wordprocessingDrawing" xmlns:wp="http://schemas.openxmlformats.org/drawingml/2006/wordprocessingDrawing" xmlns:w10="urn:schemas-microsoft-com:office:word" xmlns:w="http://schemas.openxmlformats.org/wordprocessingml/2006/main" xmlns:w14="http://schemas.microsoft.com/office/word/2010/wordml" xmlns:w15="http://schemas.microsoft.com/office/word/2012/wordml" xmlns:w16cid="http://schemas.microsoft.com/office/word/2016/wordml/cid" xmlns:w16se="http://schemas.microsoft.com/office/word/2015/wordml/symex" xmlns:wpg="http://schemas.microsoft.com/office/word/2010/wordprocessingGroup" xmlns:wpi="http://schemas.microsoft.com/office/word/2010/wordprocessingInk" xmlns:wne="http://schemas.microsoft.com/office/word/2006/wordml" xmlns:wps="http://schemas.microsoft.com/office/word/2010/wordprocessingShape" mc:Ignorable="w14 w15 w16se w16cid wp14">
   <w:p>
     <w:pPr>
       <w:pStyle w:val="Footer"/>
@@ -38653,7 +39060,7 @@
 </file>
 
 <file path=word/footer2.xml><?xml version="1.0" encoding="utf-8"?>
-<w:ftr xmlns:wpc="http://schemas.microsoft.com/office/word/2010/wordprocessingCanvas" xmlns:cx="http://schemas.microsoft.com/office/drawing/2014/chartex" xmlns:mc="http://schemas.openxmlformats.org/markup-compatibility/2006" xmlns:o="urn:schemas-microsoft-com:office:office" xmlns:r="http://schemas.openxmlformats.org/officeDocument/2006/relationships" xmlns:m="http://schemas.openxmlformats.org/officeDocument/2006/math" xmlns:v="urn:schemas-microsoft-com:vml" xmlns:wp14="http://schemas.microsoft.com/office/word/2010/wordprocessingDrawing" xmlns:wp="http://schemas.openxmlformats.org/drawingml/2006/wordprocessingDrawing" xmlns:w10="urn:schemas-microsoft-com:office:word" xmlns:w="http://schemas.openxmlformats.org/wordprocessingml/2006/main" xmlns:w14="http://schemas.microsoft.com/office/word/2010/wordml" xmlns:w15="http://schemas.microsoft.com/office/word/2012/wordml" xmlns:w16se="http://schemas.microsoft.com/office/word/2015/wordml/symex" xmlns:wpg="http://schemas.microsoft.com/office/word/2010/wordprocessingGroup" xmlns:wpi="http://schemas.microsoft.com/office/word/2010/wordprocessingInk" xmlns:wne="http://schemas.microsoft.com/office/word/2006/wordml" xmlns:wps="http://schemas.microsoft.com/office/word/2010/wordprocessingShape" mc:Ignorable="w14 w15 w16se wp14">
+<w:ftr xmlns:wpc="http://schemas.microsoft.com/office/word/2010/wordprocessingCanvas" xmlns:cx="http://schemas.microsoft.com/office/drawing/2014/chartex" xmlns:cx1="http://schemas.microsoft.com/office/drawing/2015/9/8/chartex" xmlns:cx2="http://schemas.microsoft.com/office/drawing/2015/10/21/chartex" xmlns:cx3="http://schemas.microsoft.com/office/drawing/2016/5/9/chartex" xmlns:cx4="http://schemas.microsoft.com/office/drawing/2016/5/10/chartex" xmlns:cx5="http://schemas.microsoft.com/office/drawing/2016/5/11/chartex" xmlns:cx6="http://schemas.microsoft.com/office/drawing/2016/5/12/chartex" xmlns:cx7="http://schemas.microsoft.com/office/drawing/2016/5/13/chartex" xmlns:cx8="http://schemas.microsoft.com/office/drawing/2016/5/14/chartex" xmlns:mc="http://schemas.openxmlformats.org/markup-compatibility/2006" xmlns:aink="http://schemas.microsoft.com/office/drawing/2016/ink" xmlns:am3d="http://schemas.microsoft.com/office/drawing/2017/model3d" xmlns:o="urn:schemas-microsoft-com:office:office" xmlns:r="http://schemas.openxmlformats.org/officeDocument/2006/relationships" xmlns:m="http://schemas.openxmlformats.org/officeDocument/2006/math" xmlns:v="urn:schemas-microsoft-com:vml" xmlns:wp14="http://schemas.microsoft.com/office/word/2010/wordprocessingDrawing" xmlns:wp="http://schemas.openxmlformats.org/drawingml/2006/wordprocessingDrawing" xmlns:w10="urn:schemas-microsoft-com:office:word" xmlns:w="http://schemas.openxmlformats.org/wordprocessingml/2006/main" xmlns:w14="http://schemas.microsoft.com/office/word/2010/wordml" xmlns:w15="http://schemas.microsoft.com/office/word/2012/wordml" xmlns:w16cid="http://schemas.microsoft.com/office/word/2016/wordml/cid" xmlns:w16se="http://schemas.microsoft.com/office/word/2015/wordml/symex" xmlns:wpg="http://schemas.microsoft.com/office/word/2010/wordprocessingGroup" xmlns:wpi="http://schemas.microsoft.com/office/word/2010/wordprocessingInk" xmlns:wne="http://schemas.microsoft.com/office/word/2006/wordml" xmlns:wps="http://schemas.microsoft.com/office/word/2010/wordprocessingShape" mc:Ignorable="w14 w15 w16se w16cid wp14">
   <w:sdt>
     <w:sdtPr>
       <w:id w:val="2028130989"/>
@@ -38701,7 +39108,7 @@
 </file>
 
 <file path=word/footnotes.xml><?xml version="1.0" encoding="utf-8"?>
-<w:footnotes xmlns:wpc="http://schemas.microsoft.com/office/word/2010/wordprocessingCanvas" xmlns:cx="http://schemas.microsoft.com/office/drawing/2014/chartex" xmlns:mc="http://schemas.openxmlformats.org/markup-compatibility/2006" xmlns:o="urn:schemas-microsoft-com:office:office" xmlns:r="http://schemas.openxmlformats.org/officeDocument/2006/relationships" xmlns:m="http://schemas.openxmlformats.org/officeDocument/2006/math" xmlns:v="urn:schemas-microsoft-com:vml" xmlns:wp14="http://schemas.microsoft.com/office/word/2010/wordprocessingDrawing" xmlns:wp="http://schemas.openxmlformats.org/drawingml/2006/wordprocessingDrawing" xmlns:w10="urn:schemas-microsoft-com:office:word" xmlns:w="http://schemas.openxmlformats.org/wordprocessingml/2006/main" xmlns:w14="http://schemas.microsoft.com/office/word/2010/wordml" xmlns:w15="http://schemas.microsoft.com/office/word/2012/wordml" xmlns:w16se="http://schemas.microsoft.com/office/word/2015/wordml/symex" xmlns:wpg="http://schemas.microsoft.com/office/word/2010/wordprocessingGroup" xmlns:wpi="http://schemas.microsoft.com/office/word/2010/wordprocessingInk" xmlns:wne="http://schemas.microsoft.com/office/word/2006/wordml" xmlns:wps="http://schemas.microsoft.com/office/word/2010/wordprocessingShape" mc:Ignorable="w14 w15 w16se wp14">
+<w:footnotes xmlns:wpc="http://schemas.microsoft.com/office/word/2010/wordprocessingCanvas" xmlns:cx="http://schemas.microsoft.com/office/drawing/2014/chartex" xmlns:cx1="http://schemas.microsoft.com/office/drawing/2015/9/8/chartex" xmlns:cx2="http://schemas.microsoft.com/office/drawing/2015/10/21/chartex" xmlns:cx3="http://schemas.microsoft.com/office/drawing/2016/5/9/chartex" xmlns:cx4="http://schemas.microsoft.com/office/drawing/2016/5/10/chartex" xmlns:cx5="http://schemas.microsoft.com/office/drawing/2016/5/11/chartex" xmlns:cx6="http://schemas.microsoft.com/office/drawing/2016/5/12/chartex" xmlns:cx7="http://schemas.microsoft.com/office/drawing/2016/5/13/chartex" xmlns:cx8="http://schemas.microsoft.com/office/drawing/2016/5/14/chartex" xmlns:mc="http://schemas.openxmlformats.org/markup-compatibility/2006" xmlns:aink="http://schemas.microsoft.com/office/drawing/2016/ink" xmlns:am3d="http://schemas.microsoft.com/office/drawing/2017/model3d" xmlns:o="urn:schemas-microsoft-com:office:office" xmlns:r="http://schemas.openxmlformats.org/officeDocument/2006/relationships" xmlns:m="http://schemas.openxmlformats.org/officeDocument/2006/math" xmlns:v="urn:schemas-microsoft-com:vml" xmlns:wp14="http://schemas.microsoft.com/office/word/2010/wordprocessingDrawing" xmlns:wp="http://schemas.openxmlformats.org/drawingml/2006/wordprocessingDrawing" xmlns:w10="urn:schemas-microsoft-com:office:word" xmlns:w="http://schemas.openxmlformats.org/wordprocessingml/2006/main" xmlns:w14="http://schemas.microsoft.com/office/word/2010/wordml" xmlns:w15="http://schemas.microsoft.com/office/word/2012/wordml" xmlns:w16cid="http://schemas.microsoft.com/office/word/2016/wordml/cid" xmlns:w16se="http://schemas.microsoft.com/office/word/2015/wordml/symex" xmlns:wpg="http://schemas.microsoft.com/office/word/2010/wordprocessingGroup" xmlns:wpi="http://schemas.microsoft.com/office/word/2010/wordprocessingInk" xmlns:wne="http://schemas.microsoft.com/office/word/2006/wordml" xmlns:wps="http://schemas.microsoft.com/office/word/2010/wordprocessingShape" mc:Ignorable="w14 w15 w16se w16cid wp14">
   <w:footnote w:type="separator" w:id="-1">
     <w:p>
       <w:r>
@@ -38723,7 +39130,7 @@
 </file>
 
 <file path=word/header1.xml><?xml version="1.0" encoding="utf-8"?>
-<w:hdr xmlns:wpc="http://schemas.microsoft.com/office/word/2010/wordprocessingCanvas" xmlns:cx="http://schemas.microsoft.com/office/drawing/2014/chartex" xmlns:mc="http://schemas.openxmlformats.org/markup-compatibility/2006" xmlns:o="urn:schemas-microsoft-com:office:office" xmlns:r="http://schemas.openxmlformats.org/officeDocument/2006/relationships" xmlns:m="http://schemas.openxmlformats.org/officeDocument/2006/math" xmlns:v="urn:schemas-microsoft-com:vml" xmlns:wp14="http://schemas.microsoft.com/office/word/2010/wordprocessingDrawing" xmlns:wp="http://schemas.openxmlformats.org/drawingml/2006/wordprocessingDrawing" xmlns:w10="urn:schemas-microsoft-com:office:word" xmlns:w="http://schemas.openxmlformats.org/wordprocessingml/2006/main" xmlns:w14="http://schemas.microsoft.com/office/word/2010/wordml" xmlns:w15="http://schemas.microsoft.com/office/word/2012/wordml" xmlns:w16se="http://schemas.microsoft.com/office/word/2015/wordml/symex" xmlns:wpg="http://schemas.microsoft.com/office/word/2010/wordprocessingGroup" xmlns:wpi="http://schemas.microsoft.com/office/word/2010/wordprocessingInk" xmlns:wne="http://schemas.microsoft.com/office/word/2006/wordml" xmlns:wps="http://schemas.microsoft.com/office/word/2010/wordprocessingShape" mc:Ignorable="w14 w15 w16se wp14">
+<w:hdr xmlns:wpc="http://schemas.microsoft.com/office/word/2010/wordprocessingCanvas" xmlns:cx="http://schemas.microsoft.com/office/drawing/2014/chartex" xmlns:cx1="http://schemas.microsoft.com/office/drawing/2015/9/8/chartex" xmlns:cx2="http://schemas.microsoft.com/office/drawing/2015/10/21/chartex" xmlns:cx3="http://schemas.microsoft.com/office/drawing/2016/5/9/chartex" xmlns:cx4="http://schemas.microsoft.com/office/drawing/2016/5/10/chartex" xmlns:cx5="http://schemas.microsoft.com/office/drawing/2016/5/11/chartex" xmlns:cx6="http://schemas.microsoft.com/office/drawing/2016/5/12/chartex" xmlns:cx7="http://schemas.microsoft.com/office/drawing/2016/5/13/chartex" xmlns:cx8="http://schemas.microsoft.com/office/drawing/2016/5/14/chartex" xmlns:mc="http://schemas.openxmlformats.org/markup-compatibility/2006" xmlns:aink="http://schemas.microsoft.com/office/drawing/2016/ink" xmlns:am3d="http://schemas.microsoft.com/office/drawing/2017/model3d" xmlns:o="urn:schemas-microsoft-com:office:office" xmlns:r="http://schemas.openxmlformats.org/officeDocument/2006/relationships" xmlns:m="http://schemas.openxmlformats.org/officeDocument/2006/math" xmlns:v="urn:schemas-microsoft-com:vml" xmlns:wp14="http://schemas.microsoft.com/office/word/2010/wordprocessingDrawing" xmlns:wp="http://schemas.openxmlformats.org/drawingml/2006/wordprocessingDrawing" xmlns:w10="urn:schemas-microsoft-com:office:word" xmlns:w="http://schemas.openxmlformats.org/wordprocessingml/2006/main" xmlns:w14="http://schemas.microsoft.com/office/word/2010/wordml" xmlns:w15="http://schemas.microsoft.com/office/word/2012/wordml" xmlns:w16cid="http://schemas.microsoft.com/office/word/2016/wordml/cid" xmlns:w16se="http://schemas.microsoft.com/office/word/2015/wordml/symex" xmlns:wpg="http://schemas.microsoft.com/office/word/2010/wordprocessingGroup" xmlns:wpi="http://schemas.microsoft.com/office/word/2010/wordprocessingInk" xmlns:wne="http://schemas.microsoft.com/office/word/2006/wordml" xmlns:wps="http://schemas.microsoft.com/office/word/2010/wordprocessingShape" mc:Ignorable="w14 w15 w16se w16cid wp14">
   <w:p>
     <w:pPr>
       <w:pStyle w:val="Header"/>
@@ -38763,7 +39170,7 @@
 </file>
 
 <file path=word/header2.xml><?xml version="1.0" encoding="utf-8"?>
-<w:hdr xmlns:wpc="http://schemas.microsoft.com/office/word/2010/wordprocessingCanvas" xmlns:cx="http://schemas.microsoft.com/office/drawing/2014/chartex" xmlns:mc="http://schemas.openxmlformats.org/markup-compatibility/2006" xmlns:o="urn:schemas-microsoft-com:office:office" xmlns:r="http://schemas.openxmlformats.org/officeDocument/2006/relationships" xmlns:m="http://schemas.openxmlformats.org/officeDocument/2006/math" xmlns:v="urn:schemas-microsoft-com:vml" xmlns:wp14="http://schemas.microsoft.com/office/word/2010/wordprocessingDrawing" xmlns:wp="http://schemas.openxmlformats.org/drawingml/2006/wordprocessingDrawing" xmlns:w10="urn:schemas-microsoft-com:office:word" xmlns:w="http://schemas.openxmlformats.org/wordprocessingml/2006/main" xmlns:w14="http://schemas.microsoft.com/office/word/2010/wordml" xmlns:w15="http://schemas.microsoft.com/office/word/2012/wordml" xmlns:w16se="http://schemas.microsoft.com/office/word/2015/wordml/symex" xmlns:wpg="http://schemas.microsoft.com/office/word/2010/wordprocessingGroup" xmlns:wpi="http://schemas.microsoft.com/office/word/2010/wordprocessingInk" xmlns:wne="http://schemas.microsoft.com/office/word/2006/wordml" xmlns:wps="http://schemas.microsoft.com/office/word/2010/wordprocessingShape" mc:Ignorable="w14 w15 w16se wp14">
+<w:hdr xmlns:wpc="http://schemas.microsoft.com/office/word/2010/wordprocessingCanvas" xmlns:cx="http://schemas.microsoft.com/office/drawing/2014/chartex" xmlns:cx1="http://schemas.microsoft.com/office/drawing/2015/9/8/chartex" xmlns:cx2="http://schemas.microsoft.com/office/drawing/2015/10/21/chartex" xmlns:cx3="http://schemas.microsoft.com/office/drawing/2016/5/9/chartex" xmlns:cx4="http://schemas.microsoft.com/office/drawing/2016/5/10/chartex" xmlns:cx5="http://schemas.microsoft.com/office/drawing/2016/5/11/chartex" xmlns:cx6="http://schemas.microsoft.com/office/drawing/2016/5/12/chartex" xmlns:cx7="http://schemas.microsoft.com/office/drawing/2016/5/13/chartex" xmlns:cx8="http://schemas.microsoft.com/office/drawing/2016/5/14/chartex" xmlns:mc="http://schemas.openxmlformats.org/markup-compatibility/2006" xmlns:aink="http://schemas.microsoft.com/office/drawing/2016/ink" xmlns:am3d="http://schemas.microsoft.com/office/drawing/2017/model3d" xmlns:o="urn:schemas-microsoft-com:office:office" xmlns:r="http://schemas.openxmlformats.org/officeDocument/2006/relationships" xmlns:m="http://schemas.openxmlformats.org/officeDocument/2006/math" xmlns:v="urn:schemas-microsoft-com:vml" xmlns:wp14="http://schemas.microsoft.com/office/word/2010/wordprocessingDrawing" xmlns:wp="http://schemas.openxmlformats.org/drawingml/2006/wordprocessingDrawing" xmlns:w10="urn:schemas-microsoft-com:office:word" xmlns:w="http://schemas.openxmlformats.org/wordprocessingml/2006/main" xmlns:w14="http://schemas.microsoft.com/office/word/2010/wordml" xmlns:w15="http://schemas.microsoft.com/office/word/2012/wordml" xmlns:w16cid="http://schemas.microsoft.com/office/word/2016/wordml/cid" xmlns:w16se="http://schemas.microsoft.com/office/word/2015/wordml/symex" xmlns:wpg="http://schemas.microsoft.com/office/word/2010/wordprocessingGroup" xmlns:wpi="http://schemas.microsoft.com/office/word/2010/wordprocessingInk" xmlns:wne="http://schemas.microsoft.com/office/word/2006/wordml" xmlns:wps="http://schemas.microsoft.com/office/word/2010/wordprocessingShape" mc:Ignorable="w14 w15 w16se w16cid wp14">
   <w:p>
     <w:pPr>
       <w:pStyle w:val="Header"/>
@@ -38803,7 +39210,7 @@
 </file>
 
 <file path=word/header3.xml><?xml version="1.0" encoding="utf-8"?>
-<w:hdr xmlns:wpc="http://schemas.microsoft.com/office/word/2010/wordprocessingCanvas" xmlns:cx="http://schemas.microsoft.com/office/drawing/2014/chartex" xmlns:mc="http://schemas.openxmlformats.org/markup-compatibility/2006" xmlns:o="urn:schemas-microsoft-com:office:office" xmlns:r="http://schemas.openxmlformats.org/officeDocument/2006/relationships" xmlns:m="http://schemas.openxmlformats.org/officeDocument/2006/math" xmlns:v="urn:schemas-microsoft-com:vml" xmlns:wp14="http://schemas.microsoft.com/office/word/2010/wordprocessingDrawing" xmlns:wp="http://schemas.openxmlformats.org/drawingml/2006/wordprocessingDrawing" xmlns:w10="urn:schemas-microsoft-com:office:word" xmlns:w="http://schemas.openxmlformats.org/wordprocessingml/2006/main" xmlns:w14="http://schemas.microsoft.com/office/word/2010/wordml" xmlns:w15="http://schemas.microsoft.com/office/word/2012/wordml" xmlns:w16se="http://schemas.microsoft.com/office/word/2015/wordml/symex" xmlns:wpg="http://schemas.microsoft.com/office/word/2010/wordprocessingGroup" xmlns:wpi="http://schemas.microsoft.com/office/word/2010/wordprocessingInk" xmlns:wne="http://schemas.microsoft.com/office/word/2006/wordml" xmlns:wps="http://schemas.microsoft.com/office/word/2010/wordprocessingShape" mc:Ignorable="w14 w15 w16se wp14">
+<w:hdr xmlns:wpc="http://schemas.microsoft.com/office/word/2010/wordprocessingCanvas" xmlns:cx="http://schemas.microsoft.com/office/drawing/2014/chartex" xmlns:cx1="http://schemas.microsoft.com/office/drawing/2015/9/8/chartex" xmlns:cx2="http://schemas.microsoft.com/office/drawing/2015/10/21/chartex" xmlns:cx3="http://schemas.microsoft.com/office/drawing/2016/5/9/chartex" xmlns:cx4="http://schemas.microsoft.com/office/drawing/2016/5/10/chartex" xmlns:cx5="http://schemas.microsoft.com/office/drawing/2016/5/11/chartex" xmlns:cx6="http://schemas.microsoft.com/office/drawing/2016/5/12/chartex" xmlns:cx7="http://schemas.microsoft.com/office/drawing/2016/5/13/chartex" xmlns:cx8="http://schemas.microsoft.com/office/drawing/2016/5/14/chartex" xmlns:mc="http://schemas.openxmlformats.org/markup-compatibility/2006" xmlns:aink="http://schemas.microsoft.com/office/drawing/2016/ink" xmlns:am3d="http://schemas.microsoft.com/office/drawing/2017/model3d" xmlns:o="urn:schemas-microsoft-com:office:office" xmlns:r="http://schemas.openxmlformats.org/officeDocument/2006/relationships" xmlns:m="http://schemas.openxmlformats.org/officeDocument/2006/math" xmlns:v="urn:schemas-microsoft-com:vml" xmlns:wp14="http://schemas.microsoft.com/office/word/2010/wordprocessingDrawing" xmlns:wp="http://schemas.openxmlformats.org/drawingml/2006/wordprocessingDrawing" xmlns:w10="urn:schemas-microsoft-com:office:word" xmlns:w="http://schemas.openxmlformats.org/wordprocessingml/2006/main" xmlns:w14="http://schemas.microsoft.com/office/word/2010/wordml" xmlns:w15="http://schemas.microsoft.com/office/word/2012/wordml" xmlns:w16cid="http://schemas.microsoft.com/office/word/2016/wordml/cid" xmlns:w16se="http://schemas.microsoft.com/office/word/2015/wordml/symex" xmlns:wpg="http://schemas.microsoft.com/office/word/2010/wordprocessingGroup" xmlns:wpi="http://schemas.microsoft.com/office/word/2010/wordprocessingInk" xmlns:wne="http://schemas.microsoft.com/office/word/2006/wordml" xmlns:wps="http://schemas.microsoft.com/office/word/2010/wordprocessingShape" mc:Ignorable="w14 w15 w16se w16cid wp14">
   <w:p>
     <w:pPr>
       <w:pStyle w:val="Header"/>
@@ -38843,7 +39250,7 @@
 </file>
 
 <file path=word/header4.xml><?xml version="1.0" encoding="utf-8"?>
-<w:hdr xmlns:wpc="http://schemas.microsoft.com/office/word/2010/wordprocessingCanvas" xmlns:cx="http://schemas.microsoft.com/office/drawing/2014/chartex" xmlns:mc="http://schemas.openxmlformats.org/markup-compatibility/2006" xmlns:o="urn:schemas-microsoft-com:office:office" xmlns:r="http://schemas.openxmlformats.org/officeDocument/2006/relationships" xmlns:m="http://schemas.openxmlformats.org/officeDocument/2006/math" xmlns:v="urn:schemas-microsoft-com:vml" xmlns:wp14="http://schemas.microsoft.com/office/word/2010/wordprocessingDrawing" xmlns:wp="http://schemas.openxmlformats.org/drawingml/2006/wordprocessingDrawing" xmlns:w10="urn:schemas-microsoft-com:office:word" xmlns:w="http://schemas.openxmlformats.org/wordprocessingml/2006/main" xmlns:w14="http://schemas.microsoft.com/office/word/2010/wordml" xmlns:w15="http://schemas.microsoft.com/office/word/2012/wordml" xmlns:w16se="http://schemas.microsoft.com/office/word/2015/wordml/symex" xmlns:wpg="http://schemas.microsoft.com/office/word/2010/wordprocessingGroup" xmlns:wpi="http://schemas.microsoft.com/office/word/2010/wordprocessingInk" xmlns:wne="http://schemas.microsoft.com/office/word/2006/wordml" xmlns:wps="http://schemas.microsoft.com/office/word/2010/wordprocessingShape" mc:Ignorable="w14 w15 w16se wp14">
+<w:hdr xmlns:wpc="http://schemas.microsoft.com/office/word/2010/wordprocessingCanvas" xmlns:cx="http://schemas.microsoft.com/office/drawing/2014/chartex" xmlns:cx1="http://schemas.microsoft.com/office/drawing/2015/9/8/chartex" xmlns:cx2="http://schemas.microsoft.com/office/drawing/2015/10/21/chartex" xmlns:cx3="http://schemas.microsoft.com/office/drawing/2016/5/9/chartex" xmlns:cx4="http://schemas.microsoft.com/office/drawing/2016/5/10/chartex" xmlns:cx5="http://schemas.microsoft.com/office/drawing/2016/5/11/chartex" xmlns:cx6="http://schemas.microsoft.com/office/drawing/2016/5/12/chartex" xmlns:cx7="http://schemas.microsoft.com/office/drawing/2016/5/13/chartex" xmlns:cx8="http://schemas.microsoft.com/office/drawing/2016/5/14/chartex" xmlns:mc="http://schemas.openxmlformats.org/markup-compatibility/2006" xmlns:aink="http://schemas.microsoft.com/office/drawing/2016/ink" xmlns:am3d="http://schemas.microsoft.com/office/drawing/2017/model3d" xmlns:o="urn:schemas-microsoft-com:office:office" xmlns:r="http://schemas.openxmlformats.org/officeDocument/2006/relationships" xmlns:m="http://schemas.openxmlformats.org/officeDocument/2006/math" xmlns:v="urn:schemas-microsoft-com:vml" xmlns:wp14="http://schemas.microsoft.com/office/word/2010/wordprocessingDrawing" xmlns:wp="http://schemas.openxmlformats.org/drawingml/2006/wordprocessingDrawing" xmlns:w10="urn:schemas-microsoft-com:office:word" xmlns:w="http://schemas.openxmlformats.org/wordprocessingml/2006/main" xmlns:w14="http://schemas.microsoft.com/office/word/2010/wordml" xmlns:w15="http://schemas.microsoft.com/office/word/2012/wordml" xmlns:w16cid="http://schemas.microsoft.com/office/word/2016/wordml/cid" xmlns:w16se="http://schemas.microsoft.com/office/word/2015/wordml/symex" xmlns:wpg="http://schemas.microsoft.com/office/word/2010/wordprocessingGroup" xmlns:wpi="http://schemas.microsoft.com/office/word/2010/wordprocessingInk" xmlns:wne="http://schemas.microsoft.com/office/word/2006/wordml" xmlns:wps="http://schemas.microsoft.com/office/word/2010/wordprocessingShape" mc:Ignorable="w14 w15 w16se w16cid wp14">
   <w:p>
     <w:pPr>
       <w:pStyle w:val="Header"/>
@@ -38883,7 +39290,7 @@
 </file>
 
 <file path=word/header5.xml><?xml version="1.0" encoding="utf-8"?>
-<w:hdr xmlns:wpc="http://schemas.microsoft.com/office/word/2010/wordprocessingCanvas" xmlns:cx="http://schemas.microsoft.com/office/drawing/2014/chartex" xmlns:mc="http://schemas.openxmlformats.org/markup-compatibility/2006" xmlns:o="urn:schemas-microsoft-com:office:office" xmlns:r="http://schemas.openxmlformats.org/officeDocument/2006/relationships" xmlns:m="http://schemas.openxmlformats.org/officeDocument/2006/math" xmlns:v="urn:schemas-microsoft-com:vml" xmlns:wp14="http://schemas.microsoft.com/office/word/2010/wordprocessingDrawing" xmlns:wp="http://schemas.openxmlformats.org/drawingml/2006/wordprocessingDrawing" xmlns:w10="urn:schemas-microsoft-com:office:word" xmlns:w="http://schemas.openxmlformats.org/wordprocessingml/2006/main" xmlns:w14="http://schemas.microsoft.com/office/word/2010/wordml" xmlns:w15="http://schemas.microsoft.com/office/word/2012/wordml" xmlns:w16se="http://schemas.microsoft.com/office/word/2015/wordml/symex" xmlns:wpg="http://schemas.microsoft.com/office/word/2010/wordprocessingGroup" xmlns:wpi="http://schemas.microsoft.com/office/word/2010/wordprocessingInk" xmlns:wne="http://schemas.microsoft.com/office/word/2006/wordml" xmlns:wps="http://schemas.microsoft.com/office/word/2010/wordprocessingShape" mc:Ignorable="w14 w15 w16se wp14">
+<w:hdr xmlns:wpc="http://schemas.microsoft.com/office/word/2010/wordprocessingCanvas" xmlns:cx="http://schemas.microsoft.com/office/drawing/2014/chartex" xmlns:cx1="http://schemas.microsoft.com/office/drawing/2015/9/8/chartex" xmlns:cx2="http://schemas.microsoft.com/office/drawing/2015/10/21/chartex" xmlns:cx3="http://schemas.microsoft.com/office/drawing/2016/5/9/chartex" xmlns:cx4="http://schemas.microsoft.com/office/drawing/2016/5/10/chartex" xmlns:cx5="http://schemas.microsoft.com/office/drawing/2016/5/11/chartex" xmlns:cx6="http://schemas.microsoft.com/office/drawing/2016/5/12/chartex" xmlns:cx7="http://schemas.microsoft.com/office/drawing/2016/5/13/chartex" xmlns:cx8="http://schemas.microsoft.com/office/drawing/2016/5/14/chartex" xmlns:mc="http://schemas.openxmlformats.org/markup-compatibility/2006" xmlns:aink="http://schemas.microsoft.com/office/drawing/2016/ink" xmlns:am3d="http://schemas.microsoft.com/office/drawing/2017/model3d" xmlns:o="urn:schemas-microsoft-com:office:office" xmlns:r="http://schemas.openxmlformats.org/officeDocument/2006/relationships" xmlns:m="http://schemas.openxmlformats.org/officeDocument/2006/math" xmlns:v="urn:schemas-microsoft-com:vml" xmlns:wp14="http://schemas.microsoft.com/office/word/2010/wordprocessingDrawing" xmlns:wp="http://schemas.openxmlformats.org/drawingml/2006/wordprocessingDrawing" xmlns:w10="urn:schemas-microsoft-com:office:word" xmlns:w="http://schemas.openxmlformats.org/wordprocessingml/2006/main" xmlns:w14="http://schemas.microsoft.com/office/word/2010/wordml" xmlns:w15="http://schemas.microsoft.com/office/word/2012/wordml" xmlns:w16cid="http://schemas.microsoft.com/office/word/2016/wordml/cid" xmlns:w16se="http://schemas.microsoft.com/office/word/2015/wordml/symex" xmlns:wpg="http://schemas.microsoft.com/office/word/2010/wordprocessingGroup" xmlns:wpi="http://schemas.microsoft.com/office/word/2010/wordprocessingInk" xmlns:wne="http://schemas.microsoft.com/office/word/2006/wordml" xmlns:wps="http://schemas.microsoft.com/office/word/2010/wordprocessingShape" mc:Ignorable="w14 w15 w16se w16cid wp14">
   <w:p>
     <w:pPr>
       <w:pStyle w:val="Header"/>
@@ -38923,7 +39330,7 @@
 </file>
 
 <file path=word/numbering.xml><?xml version="1.0" encoding="utf-8"?>
-<w:numbering xmlns:wpc="http://schemas.microsoft.com/office/word/2010/wordprocessingCanvas" xmlns:cx="http://schemas.microsoft.com/office/drawing/2014/chartex" xmlns:mc="http://schemas.openxmlformats.org/markup-compatibility/2006" xmlns:o="urn:schemas-microsoft-com:office:office" xmlns:r="http://schemas.openxmlformats.org/officeDocument/2006/relationships" xmlns:m="http://schemas.openxmlformats.org/officeDocument/2006/math" xmlns:v="urn:schemas-microsoft-com:vml" xmlns:wp14="http://schemas.microsoft.com/office/word/2010/wordprocessingDrawing" xmlns:wp="http://schemas.openxmlformats.org/drawingml/2006/wordprocessingDrawing" xmlns:w10="urn:schemas-microsoft-com:office:word" xmlns:w="http://schemas.openxmlformats.org/wordprocessingml/2006/main" xmlns:w14="http://schemas.microsoft.com/office/word/2010/wordml" xmlns:w15="http://schemas.microsoft.com/office/word/2012/wordml" xmlns:w16se="http://schemas.microsoft.com/office/word/2015/wordml/symex" xmlns:wpg="http://schemas.microsoft.com/office/word/2010/wordprocessingGroup" xmlns:wpi="http://schemas.microsoft.com/office/word/2010/wordprocessingInk" xmlns:wne="http://schemas.microsoft.com/office/word/2006/wordml" xmlns:wps="http://schemas.microsoft.com/office/word/2010/wordprocessingShape" mc:Ignorable="w14 w15 w16se wp14">
+<w:numbering xmlns:wpc="http://schemas.microsoft.com/office/word/2010/wordprocessingCanvas" xmlns:cx="http://schemas.microsoft.com/office/drawing/2014/chartex" xmlns:cx1="http://schemas.microsoft.com/office/drawing/2015/9/8/chartex" xmlns:cx2="http://schemas.microsoft.com/office/drawing/2015/10/21/chartex" xmlns:cx3="http://schemas.microsoft.com/office/drawing/2016/5/9/chartex" xmlns:cx4="http://schemas.microsoft.com/office/drawing/2016/5/10/chartex" xmlns:cx5="http://schemas.microsoft.com/office/drawing/2016/5/11/chartex" xmlns:cx6="http://schemas.microsoft.com/office/drawing/2016/5/12/chartex" xmlns:cx7="http://schemas.microsoft.com/office/drawing/2016/5/13/chartex" xmlns:cx8="http://schemas.microsoft.com/office/drawing/2016/5/14/chartex" xmlns:mc="http://schemas.openxmlformats.org/markup-compatibility/2006" xmlns:aink="http://schemas.microsoft.com/office/drawing/2016/ink" xmlns:am3d="http://schemas.microsoft.com/office/drawing/2017/model3d" xmlns:o="urn:schemas-microsoft-com:office:office" xmlns:r="http://schemas.openxmlformats.org/officeDocument/2006/relationships" xmlns:m="http://schemas.openxmlformats.org/officeDocument/2006/math" xmlns:v="urn:schemas-microsoft-com:vml" xmlns:wp14="http://schemas.microsoft.com/office/word/2010/wordprocessingDrawing" xmlns:wp="http://schemas.openxmlformats.org/drawingml/2006/wordprocessingDrawing" xmlns:w10="urn:schemas-microsoft-com:office:word" xmlns:w="http://schemas.openxmlformats.org/wordprocessingml/2006/main" xmlns:w14="http://schemas.microsoft.com/office/word/2010/wordml" xmlns:w15="http://schemas.microsoft.com/office/word/2012/wordml" xmlns:w16cid="http://schemas.microsoft.com/office/word/2016/wordml/cid" xmlns:w16se="http://schemas.microsoft.com/office/word/2015/wordml/symex" xmlns:wpg="http://schemas.microsoft.com/office/word/2010/wordprocessingGroup" xmlns:wpi="http://schemas.microsoft.com/office/word/2010/wordprocessingInk" xmlns:wne="http://schemas.microsoft.com/office/word/2006/wordml" xmlns:wps="http://schemas.microsoft.com/office/word/2010/wordprocessingShape" mc:Ignorable="w14 w15 w16se w16cid wp14">
   <w:abstractNum w:abstractNumId="0" w15:restartNumberingAfterBreak="0">
     <w:nsid w:val="0AB44DEA"/>
     <w:multiLevelType w:val="hybridMultilevel"/>
@@ -42614,8 +43021,16 @@
 </w:numbering>
 </file>
 
+<file path=word/people.xml><?xml version="1.0" encoding="utf-8"?>
+<w15:people xmlns:wpc="http://schemas.microsoft.com/office/word/2010/wordprocessingCanvas" xmlns:cx="http://schemas.microsoft.com/office/drawing/2014/chartex" xmlns:cx1="http://schemas.microsoft.com/office/drawing/2015/9/8/chartex" xmlns:cx2="http://schemas.microsoft.com/office/drawing/2015/10/21/chartex" xmlns:cx3="http://schemas.microsoft.com/office/drawing/2016/5/9/chartex" xmlns:cx4="http://schemas.microsoft.com/office/drawing/2016/5/10/chartex" xmlns:cx5="http://schemas.microsoft.com/office/drawing/2016/5/11/chartex" xmlns:cx6="http://schemas.microsoft.com/office/drawing/2016/5/12/chartex" xmlns:cx7="http://schemas.microsoft.com/office/drawing/2016/5/13/chartex" xmlns:cx8="http://schemas.microsoft.com/office/drawing/2016/5/14/chartex" xmlns:mc="http://schemas.openxmlformats.org/markup-compatibility/2006" xmlns:aink="http://schemas.microsoft.com/office/drawing/2016/ink" xmlns:am3d="http://schemas.microsoft.com/office/drawing/2017/model3d" xmlns:o="urn:schemas-microsoft-com:office:office" xmlns:r="http://schemas.openxmlformats.org/officeDocument/2006/relationships" xmlns:m="http://schemas.openxmlformats.org/officeDocument/2006/math" xmlns:v="urn:schemas-microsoft-com:vml" xmlns:wp14="http://schemas.microsoft.com/office/word/2010/wordprocessingDrawing" xmlns:wp="http://schemas.openxmlformats.org/drawingml/2006/wordprocessingDrawing" xmlns:w10="urn:schemas-microsoft-com:office:word" xmlns:w="http://schemas.openxmlformats.org/wordprocessingml/2006/main" xmlns:w14="http://schemas.microsoft.com/office/word/2010/wordml" xmlns:w15="http://schemas.microsoft.com/office/word/2012/wordml" xmlns:w16cid="http://schemas.microsoft.com/office/word/2016/wordml/cid" xmlns:w16se="http://schemas.microsoft.com/office/word/2015/wordml/symex" xmlns:wpg="http://schemas.microsoft.com/office/word/2010/wordprocessingGroup" xmlns:wpi="http://schemas.microsoft.com/office/word/2010/wordprocessingInk" xmlns:wne="http://schemas.microsoft.com/office/word/2006/wordml" xmlns:wps="http://schemas.microsoft.com/office/word/2010/wordprocessingShape" mc:Ignorable="w14 w15 w16se w16cid wp14">
+  <w15:person w15:author="nhamct">
+    <w15:presenceInfo w15:providerId="Windows Live" w15:userId="d51571f3bf41821f"/>
+  </w15:person>
+</w15:people>
+</file>
+
 <file path=word/styles.xml><?xml version="1.0" encoding="utf-8"?>
-<w:styles xmlns:mc="http://schemas.openxmlformats.org/markup-compatibility/2006" xmlns:r="http://schemas.openxmlformats.org/officeDocument/2006/relationships" xmlns:w="http://schemas.openxmlformats.org/wordprocessingml/2006/main" xmlns:w14="http://schemas.microsoft.com/office/word/2010/wordml" xmlns:w15="http://schemas.microsoft.com/office/word/2012/wordml" xmlns:w16se="http://schemas.microsoft.com/office/word/2015/wordml/symex" mc:Ignorable="w14 w15 w16se">
+<w:styles xmlns:mc="http://schemas.openxmlformats.org/markup-compatibility/2006" xmlns:r="http://schemas.openxmlformats.org/officeDocument/2006/relationships" xmlns:w="http://schemas.openxmlformats.org/wordprocessingml/2006/main" xmlns:w14="http://schemas.microsoft.com/office/word/2010/wordml" xmlns:w15="http://schemas.microsoft.com/office/word/2012/wordml" xmlns:w16cid="http://schemas.microsoft.com/office/word/2016/wordml/cid" xmlns:w16se="http://schemas.microsoft.com/office/word/2015/wordml/symex" mc:Ignorable="w14 w15 w16se w16cid">
   <w:docDefaults>
     <w:rPrDefault>
       <w:rPr>
@@ -42625,7 +43040,7 @@
     </w:rPrDefault>
     <w:pPrDefault/>
   </w:docDefaults>
-  <w:latentStyles w:defLockedState="0" w:defUIPriority="0" w:defSemiHidden="0" w:defUnhideWhenUsed="0" w:defQFormat="0" w:count="371">
+  <w:latentStyles w:defLockedState="0" w:defUIPriority="0" w:defSemiHidden="0" w:defUnhideWhenUsed="0" w:defQFormat="0" w:count="375">
     <w:lsdException w:name="Normal" w:qFormat="1"/>
     <w:lsdException w:name="heading 1" w:uiPriority="9" w:qFormat="1"/>
     <w:lsdException w:name="heading 2" w:uiPriority="9" w:qFormat="1"/>
@@ -42724,7 +43139,6 @@
     <w:lsdException w:name="HTML Sample" w:semiHidden="1" w:unhideWhenUsed="1"/>
     <w:lsdException w:name="HTML Typewriter" w:semiHidden="1" w:unhideWhenUsed="1"/>
     <w:lsdException w:name="HTML Variable" w:semiHidden="1" w:unhideWhenUsed="1"/>
-    <w:lsdException w:name="Normal Table" w:semiHidden="1" w:unhideWhenUsed="1"/>
     <w:lsdException w:name="annotation subject" w:semiHidden="1" w:unhideWhenUsed="1"/>
     <w:lsdException w:name="No List" w:semiHidden="1" w:uiPriority="99" w:unhideWhenUsed="1"/>
     <w:lsdException w:name="Outline List 1" w:semiHidden="1" w:unhideWhenUsed="1"/>
@@ -42768,10 +43182,8 @@
     <w:lsdException w:name="Table Elegant" w:semiHidden="1" w:unhideWhenUsed="1"/>
     <w:lsdException w:name="Table Professional" w:semiHidden="1" w:unhideWhenUsed="1"/>
     <w:lsdException w:name="Table Subtle 1" w:semiHidden="1" w:unhideWhenUsed="1"/>
-    <w:lsdException w:name="Table Subtle 2" w:semiHidden="1" w:unhideWhenUsed="1"/>
     <w:lsdException w:name="Table Web 1" w:semiHidden="1" w:unhideWhenUsed="1"/>
     <w:lsdException w:name="Table Web 2" w:semiHidden="1" w:unhideWhenUsed="1"/>
-    <w:lsdException w:name="Table Web 3" w:semiHidden="1" w:unhideWhenUsed="1"/>
     <w:lsdException w:name="Balloon Text" w:uiPriority="99"/>
     <w:lsdException w:name="Table Grid" w:uiPriority="59"/>
     <w:lsdException w:name="Table Theme" w:semiHidden="1" w:unhideWhenUsed="1"/>
@@ -42885,7 +43297,7 @@
     <w:lsdException w:name="Intense Reference" w:uiPriority="32" w:qFormat="1"/>
     <w:lsdException w:name="Book Title" w:uiPriority="33" w:qFormat="1"/>
     <w:lsdException w:name="Bibliography" w:semiHidden="1" w:uiPriority="37" w:unhideWhenUsed="1"/>
-    <w:lsdException w:name="TOC Heading" w:uiPriority="39" w:qFormat="1"/>
+    <w:lsdException w:name="TOC Heading" w:semiHidden="1" w:uiPriority="39" w:unhideWhenUsed="1" w:qFormat="1"/>
     <w:lsdException w:name="Plain Table 1" w:uiPriority="41"/>
     <w:lsdException w:name="Plain Table 2" w:uiPriority="42"/>
     <w:lsdException w:name="Plain Table 3" w:uiPriority="43"/>
@@ -42990,6 +43402,10 @@
     <w:lsdException w:name="List Table 5 Dark Accent 6" w:uiPriority="50"/>
     <w:lsdException w:name="List Table 6 Colorful Accent 6" w:uiPriority="51"/>
     <w:lsdException w:name="List Table 7 Colorful Accent 6" w:uiPriority="52"/>
+    <w:lsdException w:name="Mention" w:semiHidden="1" w:uiPriority="99" w:unhideWhenUsed="1"/>
+    <w:lsdException w:name="Smart Hyperlink" w:semiHidden="1" w:uiPriority="99" w:unhideWhenUsed="1"/>
+    <w:lsdException w:name="Hashtag" w:semiHidden="1" w:uiPriority="99" w:unhideWhenUsed="1"/>
+    <w:lsdException w:name="Unresolved Mention" w:semiHidden="1" w:uiPriority="99" w:unhideWhenUsed="1"/>
   </w:latentStyles>
   <w:style w:type="paragraph" w:default="1" w:styleId="Normal">
     <w:name w:val="Normal"/>
@@ -45927,8 +46343,8 @@
       <w:szCs w:val="26"/>
     </w:rPr>
   </w:style>
-  <w:style w:type="character" w:customStyle="1" w:styleId="UnresolvedMention">
-    <w:name w:val="Unresolved Mention"/>
+  <w:style w:type="character" w:customStyle="1" w:styleId="UnresolvedMention1">
+    <w:name w:val="Unresolved Mention1"/>
     <w:basedOn w:val="DefaultParagraphFont"/>
     <w:uiPriority w:val="99"/>
     <w:semiHidden/>
@@ -46708,7 +47124,7 @@
 </file>
 
 <file path=customXml/itemProps1.xml><?xml version="1.0" encoding="utf-8"?>
-<ds:datastoreItem xmlns:ds="http://schemas.openxmlformats.org/officeDocument/2006/customXml" ds:itemID="{B47B07AF-0F4B-41C3-9FED-2D0A4BA68217}">
+<ds:datastoreItem xmlns:ds="http://schemas.openxmlformats.org/officeDocument/2006/customXml" ds:itemID="{A407F637-08D4-4BAE-8425-8378E7593CD6}">
   <ds:schemaRefs>
     <ds:schemaRef ds:uri="http://schemas.openxmlformats.org/officeDocument/2006/bibliography"/>
   </ds:schemaRefs>

</xml_diff>